<commit_message>
Me he quedado por el caso de estudio 3. Seguir por ahí
</commit_message>
<xml_diff>
--- a/Proyecto/Casos de estudio 3.docx
+++ b/Proyecto/Casos de estudio 3.docx
@@ -9,8 +9,6 @@
           <w:lang w:val="es-ES"/>
         </w:rPr>
       </w:pPr>
-      <w:bookmarkStart w:id="0" w:name="_GoBack"/>
-      <w:bookmarkEnd w:id="0"/>
     </w:p>
     <w:p>
       <w:pPr>
@@ -409,6 +407,20 @@
         </w:rPr>
         <w:t>a los anteriores casos</w:t>
       </w:r>
+      <w:r>
+        <w:rPr>
+          <w:lang w:val="es-ES"/>
+        </w:rPr>
+        <w:t>.</w:t>
+      </w:r>
+    </w:p>
+    <w:p>
+      <w:pPr>
+        <w:pStyle w:val="Sinespaciado"/>
+        <w:rPr>
+          <w:lang w:val="es-ES"/>
+        </w:rPr>
+      </w:pPr>
     </w:p>
     <w:p>
       <w:pPr>
@@ -1564,6 +1576,3437 @@
         </w:rPr>
         <w:t>.</w:t>
       </w:r>
+      <w:r>
+        <w:rPr>
+          <w:lang w:val="es-ES"/>
+        </w:rPr>
+        <w:t xml:space="preserve"> Vemos que, dado este escenario, conseguimos el objetivo perseguido en este proyecto, es decir, que la eficiencia sea superior a 1.  En todos los casos se da este </w:t>
+      </w:r>
+      <w:r>
+        <w:rPr>
+          <w:lang w:val="es-ES"/>
+        </w:rPr>
+        <w:lastRenderedPageBreak/>
+        <w:t>hecho. Así, podemos afirmar que es posible prolongar la vida de los sensores en escenarios en los que los sensores estén situados en un plano y la carga de sus baterías sea distinta.</w:t>
+      </w:r>
+    </w:p>
+    <w:p>
+      <w:pPr>
+        <w:pStyle w:val="Sinespaciado"/>
+        <w:rPr>
+          <w:lang w:val="es-ES"/>
+        </w:rPr>
+      </w:pPr>
+    </w:p>
+    <w:p>
+      <w:pPr>
+        <w:pStyle w:val="Sinespaciado"/>
+        <w:rPr>
+          <w:lang w:val="es-ES"/>
+        </w:rPr>
+      </w:pPr>
+      <w:r>
+        <w:rPr>
+          <w:lang w:val="es-ES"/>
+        </w:rPr>
+        <w:t>Para resumir las gráficas, se presentan las mismas tablas que en apartados anteriores.</w:t>
+      </w:r>
+    </w:p>
+    <w:p>
+      <w:pPr>
+        <w:pStyle w:val="Sinespaciado"/>
+        <w:rPr>
+          <w:lang w:val="es-ES"/>
+        </w:rPr>
+      </w:pPr>
+    </w:p>
+    <w:p>
+      <w:pPr>
+        <w:pStyle w:val="Sinespaciado"/>
+        <w:rPr>
+          <w:lang w:val="es-ES"/>
+        </w:rPr>
+      </w:pPr>
+    </w:p>
+    <w:tbl>
+      <w:tblPr>
+        <w:tblStyle w:val="Tablaconcuadrcula"/>
+        <w:tblW w:w="0" w:type="auto"/>
+        <w:jc w:val="center"/>
+        <w:tblInd w:w="-264" w:type="dxa"/>
+        <w:tblLook w:val="04A0" w:firstRow="1" w:lastRow="0" w:firstColumn="1" w:lastColumn="0" w:noHBand="0" w:noVBand="1"/>
+      </w:tblPr>
+      <w:tblGrid>
+        <w:gridCol w:w="1796"/>
+        <w:gridCol w:w="990"/>
+        <w:gridCol w:w="756"/>
+        <w:gridCol w:w="1157"/>
+        <w:gridCol w:w="756"/>
+        <w:gridCol w:w="991"/>
+        <w:gridCol w:w="756"/>
+        <w:gridCol w:w="1026"/>
+        <w:gridCol w:w="756"/>
+      </w:tblGrid>
+      <w:tr>
+        <w:trPr>
+          <w:gridBefore w:val="1"/>
+          <w:wBefore w:w="1796" w:type="dxa"/>
+          <w:jc w:val="center"/>
+        </w:trPr>
+        <w:tc>
+          <w:tcPr>
+            <w:tcW w:w="3659" w:type="dxa"/>
+            <w:gridSpan w:val="4"/>
+            <w:shd w:val="clear" w:color="auto" w:fill="72A2DC"/>
+            <w:vAlign w:val="center"/>
+          </w:tcPr>
+          <w:p>
+            <w:pPr>
+              <w:pStyle w:val="Sinespaciado"/>
+              <w:ind w:firstLine="0"/>
+              <w:jc w:val="center"/>
+              <w:rPr>
+                <w:b/>
+                <w:lang w:val="es-ES"/>
+              </w:rPr>
+            </w:pPr>
+            <w:r>
+              <w:rPr>
+                <w:b/>
+                <w:lang w:val="es-ES"/>
+              </w:rPr>
+              <w:t>Eficiencia, antenas isotrópicas</w:t>
+            </w:r>
+          </w:p>
+        </w:tc>
+        <w:tc>
+          <w:tcPr>
+            <w:tcW w:w="3529" w:type="dxa"/>
+            <w:gridSpan w:val="4"/>
+            <w:shd w:val="clear" w:color="auto" w:fill="72A2DC"/>
+            <w:vAlign w:val="center"/>
+          </w:tcPr>
+          <w:p>
+            <w:pPr>
+              <w:pStyle w:val="Sinespaciado"/>
+              <w:ind w:firstLine="0"/>
+              <w:jc w:val="center"/>
+              <w:rPr>
+                <w:b/>
+                <w:lang w:val="es-ES"/>
+              </w:rPr>
+            </w:pPr>
+            <w:r>
+              <w:rPr>
+                <w:b/>
+                <w:lang w:val="es-ES"/>
+              </w:rPr>
+              <w:t>Eficiencia, antenas dipolo</w:t>
+            </w:r>
+          </w:p>
+        </w:tc>
+      </w:tr>
+      <w:tr>
+        <w:trPr>
+          <w:gridBefore w:val="1"/>
+          <w:wBefore w:w="1796" w:type="dxa"/>
+          <w:trHeight w:val="70"/>
+          <w:jc w:val="center"/>
+        </w:trPr>
+        <w:tc>
+          <w:tcPr>
+            <w:tcW w:w="1746" w:type="dxa"/>
+            <w:gridSpan w:val="2"/>
+            <w:shd w:val="clear" w:color="auto" w:fill="FF7D25"/>
+            <w:vAlign w:val="center"/>
+          </w:tcPr>
+          <w:p>
+            <w:pPr>
+              <w:pStyle w:val="Sinespaciado"/>
+              <w:ind w:firstLine="0"/>
+              <w:jc w:val="center"/>
+              <w:rPr>
+                <w:b/>
+                <w:lang w:val="es-ES"/>
+              </w:rPr>
+            </w:pPr>
+            <w:r>
+              <w:rPr>
+                <w:b/>
+                <w:i/>
+                <w:lang w:val="es-ES"/>
+              </w:rPr>
+              <w:t>φ</w:t>
+            </w:r>
+            <w:r>
+              <w:rPr>
+                <w:b/>
+                <w:lang w:val="es-ES"/>
+              </w:rPr>
+              <w:t xml:space="preserve"> = 0</w:t>
+            </w:r>
+          </w:p>
+        </w:tc>
+        <w:tc>
+          <w:tcPr>
+            <w:tcW w:w="1913" w:type="dxa"/>
+            <w:gridSpan w:val="2"/>
+            <w:shd w:val="clear" w:color="auto" w:fill="FF7D25"/>
+            <w:vAlign w:val="center"/>
+          </w:tcPr>
+          <w:p>
+            <w:pPr>
+              <w:pStyle w:val="Sinespaciado"/>
+              <w:ind w:firstLine="0"/>
+              <w:jc w:val="center"/>
+              <w:rPr>
+                <w:b/>
+                <w:lang w:val="es-ES"/>
+              </w:rPr>
+            </w:pPr>
+            <w:r>
+              <w:rPr>
+                <w:b/>
+                <w:i/>
+                <w:lang w:val="es-ES"/>
+              </w:rPr>
+              <w:t>φ</w:t>
+            </w:r>
+            <w:r>
+              <w:rPr>
+                <w:b/>
+                <w:lang w:val="es-ES"/>
+              </w:rPr>
+              <w:t xml:space="preserve"> = 45º</w:t>
+            </w:r>
+          </w:p>
+        </w:tc>
+        <w:tc>
+          <w:tcPr>
+            <w:tcW w:w="1747" w:type="dxa"/>
+            <w:gridSpan w:val="2"/>
+            <w:shd w:val="clear" w:color="auto" w:fill="FF7D25"/>
+            <w:vAlign w:val="center"/>
+          </w:tcPr>
+          <w:p>
+            <w:pPr>
+              <w:pStyle w:val="Sinespaciado"/>
+              <w:ind w:firstLine="0"/>
+              <w:jc w:val="center"/>
+              <w:rPr>
+                <w:b/>
+                <w:lang w:val="es-ES"/>
+              </w:rPr>
+            </w:pPr>
+            <w:r>
+              <w:rPr>
+                <w:b/>
+                <w:i/>
+                <w:lang w:val="es-ES"/>
+              </w:rPr>
+              <w:t>φ</w:t>
+            </w:r>
+            <w:r>
+              <w:rPr>
+                <w:b/>
+                <w:lang w:val="es-ES"/>
+              </w:rPr>
+              <w:t xml:space="preserve"> = 0</w:t>
+            </w:r>
+          </w:p>
+        </w:tc>
+        <w:tc>
+          <w:tcPr>
+            <w:tcW w:w="1782" w:type="dxa"/>
+            <w:gridSpan w:val="2"/>
+            <w:shd w:val="clear" w:color="auto" w:fill="FF7D25"/>
+            <w:vAlign w:val="center"/>
+          </w:tcPr>
+          <w:p>
+            <w:pPr>
+              <w:pStyle w:val="Sinespaciado"/>
+              <w:ind w:firstLine="0"/>
+              <w:jc w:val="center"/>
+              <w:rPr>
+                <w:b/>
+                <w:lang w:val="es-ES"/>
+              </w:rPr>
+            </w:pPr>
+            <w:r>
+              <w:rPr>
+                <w:b/>
+                <w:i/>
+                <w:lang w:val="es-ES"/>
+              </w:rPr>
+              <w:t>φ</w:t>
+            </w:r>
+            <w:r>
+              <w:rPr>
+                <w:b/>
+                <w:lang w:val="es-ES"/>
+              </w:rPr>
+              <w:t xml:space="preserve"> = 45º</w:t>
+            </w:r>
+          </w:p>
+        </w:tc>
+      </w:tr>
+      <w:tr>
+        <w:trPr>
+          <w:jc w:val="center"/>
+        </w:trPr>
+        <w:tc>
+          <w:tcPr>
+            <w:tcW w:w="1796" w:type="dxa"/>
+            <w:shd w:val="clear" w:color="auto" w:fill="FF7D25"/>
+            <w:vAlign w:val="center"/>
+          </w:tcPr>
+          <w:p>
+            <w:pPr>
+              <w:pStyle w:val="Sinespaciado"/>
+              <w:ind w:firstLine="0"/>
+              <w:jc w:val="center"/>
+              <w:rPr>
+                <w:b/>
+                <w:lang w:val="es-ES"/>
+              </w:rPr>
+            </w:pPr>
+            <w:r>
+              <w:rPr>
+                <w:b/>
+                <w:lang w:val="es-ES"/>
+              </w:rPr>
+              <w:t>Nº de sensores</w:t>
+            </w:r>
+          </w:p>
+        </w:tc>
+        <w:tc>
+          <w:tcPr>
+            <w:tcW w:w="990" w:type="dxa"/>
+            <w:shd w:val="clear" w:color="auto" w:fill="FABF8F" w:themeFill="accent6" w:themeFillTint="99"/>
+            <w:vAlign w:val="center"/>
+          </w:tcPr>
+          <w:p>
+            <w:pPr>
+              <w:pStyle w:val="Sinespaciado"/>
+              <w:ind w:firstLine="0"/>
+              <w:jc w:val="center"/>
+              <w:rPr>
+                <w:b/>
+                <w:lang w:val="es-ES"/>
+              </w:rPr>
+            </w:pPr>
+            <w:r>
+              <w:rPr>
+                <w:b/>
+                <w:lang w:val="es-ES"/>
+              </w:rPr>
+              <w:t>Media</w:t>
+            </w:r>
+          </w:p>
+        </w:tc>
+        <w:tc>
+          <w:tcPr>
+            <w:tcW w:w="756" w:type="dxa"/>
+            <w:shd w:val="clear" w:color="auto" w:fill="FABF8F" w:themeFill="accent6" w:themeFillTint="99"/>
+            <w:vAlign w:val="center"/>
+          </w:tcPr>
+          <w:p>
+            <w:pPr>
+              <w:pStyle w:val="Sinespaciado"/>
+              <w:ind w:firstLine="0"/>
+              <w:jc w:val="center"/>
+              <w:rPr>
+                <w:b/>
+                <w:i/>
+                <w:lang w:val="es-ES"/>
+              </w:rPr>
+            </w:pPr>
+            <w:r>
+              <w:rPr>
+                <w:b/>
+                <w:i/>
+                <w:lang w:val="es-ES"/>
+              </w:rPr>
+              <w:t>σ</w:t>
+            </w:r>
+          </w:p>
+        </w:tc>
+        <w:tc>
+          <w:tcPr>
+            <w:tcW w:w="1157" w:type="dxa"/>
+            <w:shd w:val="clear" w:color="auto" w:fill="FABF8F" w:themeFill="accent6" w:themeFillTint="99"/>
+            <w:vAlign w:val="center"/>
+          </w:tcPr>
+          <w:p>
+            <w:pPr>
+              <w:pStyle w:val="Sinespaciado"/>
+              <w:ind w:firstLine="0"/>
+              <w:jc w:val="center"/>
+              <w:rPr>
+                <w:b/>
+                <w:lang w:val="es-ES"/>
+              </w:rPr>
+            </w:pPr>
+            <w:r>
+              <w:rPr>
+                <w:b/>
+                <w:lang w:val="es-ES"/>
+              </w:rPr>
+              <w:t>Media</w:t>
+            </w:r>
+          </w:p>
+        </w:tc>
+        <w:tc>
+          <w:tcPr>
+            <w:tcW w:w="756" w:type="dxa"/>
+            <w:shd w:val="clear" w:color="auto" w:fill="FABF8F" w:themeFill="accent6" w:themeFillTint="99"/>
+            <w:vAlign w:val="center"/>
+          </w:tcPr>
+          <w:p>
+            <w:pPr>
+              <w:pStyle w:val="Sinespaciado"/>
+              <w:ind w:firstLine="0"/>
+              <w:jc w:val="center"/>
+              <w:rPr>
+                <w:b/>
+                <w:i/>
+                <w:lang w:val="es-ES"/>
+              </w:rPr>
+            </w:pPr>
+            <w:r>
+              <w:rPr>
+                <w:b/>
+                <w:i/>
+                <w:lang w:val="es-ES"/>
+              </w:rPr>
+              <w:t>σ</w:t>
+            </w:r>
+          </w:p>
+        </w:tc>
+        <w:tc>
+          <w:tcPr>
+            <w:tcW w:w="991" w:type="dxa"/>
+            <w:shd w:val="clear" w:color="auto" w:fill="FABF8F" w:themeFill="accent6" w:themeFillTint="99"/>
+            <w:vAlign w:val="center"/>
+          </w:tcPr>
+          <w:p>
+            <w:pPr>
+              <w:pStyle w:val="Sinespaciado"/>
+              <w:ind w:firstLine="0"/>
+              <w:jc w:val="center"/>
+              <w:rPr>
+                <w:b/>
+                <w:lang w:val="es-ES"/>
+              </w:rPr>
+            </w:pPr>
+            <w:r>
+              <w:rPr>
+                <w:b/>
+                <w:lang w:val="es-ES"/>
+              </w:rPr>
+              <w:t>Media</w:t>
+            </w:r>
+          </w:p>
+        </w:tc>
+        <w:tc>
+          <w:tcPr>
+            <w:tcW w:w="756" w:type="dxa"/>
+            <w:shd w:val="clear" w:color="auto" w:fill="FABF8F" w:themeFill="accent6" w:themeFillTint="99"/>
+            <w:vAlign w:val="center"/>
+          </w:tcPr>
+          <w:p>
+            <w:pPr>
+              <w:pStyle w:val="Sinespaciado"/>
+              <w:ind w:firstLine="0"/>
+              <w:jc w:val="center"/>
+              <w:rPr>
+                <w:b/>
+                <w:i/>
+                <w:lang w:val="es-ES"/>
+              </w:rPr>
+            </w:pPr>
+            <w:r>
+              <w:rPr>
+                <w:b/>
+                <w:i/>
+                <w:lang w:val="es-ES"/>
+              </w:rPr>
+              <w:t>σ</w:t>
+            </w:r>
+          </w:p>
+        </w:tc>
+        <w:tc>
+          <w:tcPr>
+            <w:tcW w:w="1026" w:type="dxa"/>
+            <w:shd w:val="clear" w:color="auto" w:fill="FABF8F" w:themeFill="accent6" w:themeFillTint="99"/>
+            <w:vAlign w:val="center"/>
+          </w:tcPr>
+          <w:p>
+            <w:pPr>
+              <w:pStyle w:val="Sinespaciado"/>
+              <w:ind w:firstLine="0"/>
+              <w:jc w:val="center"/>
+              <w:rPr>
+                <w:b/>
+                <w:lang w:val="es-ES"/>
+              </w:rPr>
+            </w:pPr>
+            <w:r>
+              <w:rPr>
+                <w:b/>
+                <w:lang w:val="es-ES"/>
+              </w:rPr>
+              <w:t>Media</w:t>
+            </w:r>
+          </w:p>
+        </w:tc>
+        <w:tc>
+          <w:tcPr>
+            <w:tcW w:w="756" w:type="dxa"/>
+            <w:shd w:val="clear" w:color="auto" w:fill="FABF8F" w:themeFill="accent6" w:themeFillTint="99"/>
+            <w:vAlign w:val="center"/>
+          </w:tcPr>
+          <w:p>
+            <w:pPr>
+              <w:pStyle w:val="Sinespaciado"/>
+              <w:ind w:firstLine="0"/>
+              <w:jc w:val="center"/>
+              <w:rPr>
+                <w:b/>
+                <w:i/>
+                <w:lang w:val="es-ES"/>
+              </w:rPr>
+            </w:pPr>
+            <w:r>
+              <w:rPr>
+                <w:b/>
+                <w:i/>
+                <w:lang w:val="es-ES"/>
+              </w:rPr>
+              <w:t>σ</w:t>
+            </w:r>
+          </w:p>
+        </w:tc>
+      </w:tr>
+      <w:tr>
+        <w:trPr>
+          <w:jc w:val="center"/>
+        </w:trPr>
+        <w:tc>
+          <w:tcPr>
+            <w:tcW w:w="1796" w:type="dxa"/>
+            <w:shd w:val="clear" w:color="auto" w:fill="FABF8F" w:themeFill="accent6" w:themeFillTint="99"/>
+            <w:vAlign w:val="center"/>
+          </w:tcPr>
+          <w:p>
+            <w:pPr>
+              <w:pStyle w:val="Sinespaciado"/>
+              <w:ind w:firstLine="0"/>
+              <w:jc w:val="center"/>
+              <w:rPr>
+                <w:b/>
+                <w:lang w:val="es-ES"/>
+              </w:rPr>
+            </w:pPr>
+            <w:r>
+              <w:rPr>
+                <w:b/>
+                <w:lang w:val="es-ES"/>
+              </w:rPr>
+              <w:t>2</w:t>
+            </w:r>
+          </w:p>
+        </w:tc>
+        <w:tc>
+          <w:tcPr>
+            <w:tcW w:w="990" w:type="dxa"/>
+            <w:tcBorders>
+              <w:right w:val="single" w:sz="4" w:space="0" w:color="FFFFFF" w:themeColor="background1"/>
+            </w:tcBorders>
+            <w:shd w:val="clear" w:color="auto" w:fill="FFFFFF" w:themeFill="background1"/>
+            <w:vAlign w:val="center"/>
+          </w:tcPr>
+          <w:p>
+            <w:pPr>
+              <w:jc w:val="center"/>
+              <w:rPr>
+                <w:rFonts w:ascii="Times New Roman" w:hAnsi="Times New Roman" w:cs="Times New Roman"/>
+                <w:color w:val="000000"/>
+                <w:sz w:val="24"/>
+                <w:szCs w:val="24"/>
+              </w:rPr>
+            </w:pPr>
+            <w:r>
+              <w:rPr>
+                <w:rFonts w:ascii="Times New Roman" w:hAnsi="Times New Roman" w:cs="Times New Roman"/>
+                <w:color w:val="000000"/>
+                <w:sz w:val="24"/>
+                <w:szCs w:val="24"/>
+              </w:rPr>
+              <w:t>1</w:t>
+            </w:r>
+            <w:r>
+              <w:rPr>
+                <w:rFonts w:ascii="Times New Roman" w:hAnsi="Times New Roman" w:cs="Times New Roman"/>
+                <w:color w:val="000000"/>
+                <w:sz w:val="24"/>
+                <w:szCs w:val="24"/>
+              </w:rPr>
+              <w:t>.</w:t>
+            </w:r>
+            <w:r>
+              <w:rPr>
+                <w:rFonts w:ascii="Times New Roman" w:hAnsi="Times New Roman" w:cs="Times New Roman"/>
+                <w:color w:val="000000"/>
+                <w:sz w:val="24"/>
+                <w:szCs w:val="24"/>
+              </w:rPr>
+              <w:t>797</w:t>
+            </w:r>
+          </w:p>
+        </w:tc>
+        <w:tc>
+          <w:tcPr>
+            <w:tcW w:w="756" w:type="dxa"/>
+            <w:tcBorders>
+              <w:left w:val="single" w:sz="4" w:space="0" w:color="FFFFFF" w:themeColor="background1"/>
+            </w:tcBorders>
+            <w:shd w:val="clear" w:color="auto" w:fill="FFFFFF" w:themeFill="background1"/>
+            <w:vAlign w:val="center"/>
+          </w:tcPr>
+          <w:p>
+            <w:pPr>
+              <w:jc w:val="center"/>
+              <w:rPr>
+                <w:rFonts w:ascii="Times New Roman" w:hAnsi="Times New Roman" w:cs="Times New Roman"/>
+                <w:color w:val="000000"/>
+                <w:sz w:val="24"/>
+                <w:szCs w:val="24"/>
+              </w:rPr>
+            </w:pPr>
+            <w:r>
+              <w:rPr>
+                <w:rFonts w:ascii="Times New Roman" w:hAnsi="Times New Roman" w:cs="Times New Roman"/>
+                <w:color w:val="000000"/>
+                <w:sz w:val="24"/>
+                <w:szCs w:val="24"/>
+              </w:rPr>
+              <w:t>0</w:t>
+            </w:r>
+            <w:r>
+              <w:rPr>
+                <w:rFonts w:ascii="Times New Roman" w:hAnsi="Times New Roman" w:cs="Times New Roman"/>
+                <w:color w:val="000000"/>
+                <w:sz w:val="24"/>
+                <w:szCs w:val="24"/>
+              </w:rPr>
+              <w:t>.</w:t>
+            </w:r>
+            <w:r>
+              <w:rPr>
+                <w:rFonts w:ascii="Times New Roman" w:hAnsi="Times New Roman" w:cs="Times New Roman"/>
+                <w:color w:val="000000"/>
+                <w:sz w:val="24"/>
+                <w:szCs w:val="24"/>
+              </w:rPr>
+              <w:t>082</w:t>
+            </w:r>
+          </w:p>
+        </w:tc>
+        <w:tc>
+          <w:tcPr>
+            <w:tcW w:w="1157" w:type="dxa"/>
+            <w:tcBorders>
+              <w:right w:val="single" w:sz="4" w:space="0" w:color="FFFFFF" w:themeColor="background1"/>
+            </w:tcBorders>
+            <w:shd w:val="clear" w:color="auto" w:fill="FFFFFF" w:themeFill="background1"/>
+            <w:vAlign w:val="center"/>
+          </w:tcPr>
+          <w:p>
+            <w:pPr>
+              <w:jc w:val="center"/>
+              <w:rPr>
+                <w:rFonts w:ascii="Times New Roman" w:hAnsi="Times New Roman" w:cs="Times New Roman"/>
+                <w:color w:val="000000"/>
+                <w:sz w:val="24"/>
+                <w:szCs w:val="24"/>
+              </w:rPr>
+            </w:pPr>
+            <w:r>
+              <w:rPr>
+                <w:rFonts w:ascii="Times New Roman" w:hAnsi="Times New Roman" w:cs="Times New Roman"/>
+                <w:color w:val="000000"/>
+                <w:sz w:val="24"/>
+                <w:szCs w:val="24"/>
+              </w:rPr>
+              <w:t>1</w:t>
+            </w:r>
+            <w:r>
+              <w:rPr>
+                <w:rFonts w:ascii="Times New Roman" w:hAnsi="Times New Roman" w:cs="Times New Roman"/>
+                <w:color w:val="000000"/>
+                <w:sz w:val="24"/>
+                <w:szCs w:val="24"/>
+              </w:rPr>
+              <w:t>.</w:t>
+            </w:r>
+            <w:r>
+              <w:rPr>
+                <w:rFonts w:ascii="Times New Roman" w:hAnsi="Times New Roman" w:cs="Times New Roman"/>
+                <w:color w:val="000000"/>
+                <w:sz w:val="24"/>
+                <w:szCs w:val="24"/>
+              </w:rPr>
+              <w:t>802</w:t>
+            </w:r>
+          </w:p>
+        </w:tc>
+        <w:tc>
+          <w:tcPr>
+            <w:tcW w:w="756" w:type="dxa"/>
+            <w:tcBorders>
+              <w:left w:val="single" w:sz="4" w:space="0" w:color="FFFFFF" w:themeColor="background1"/>
+            </w:tcBorders>
+            <w:shd w:val="clear" w:color="auto" w:fill="FFFFFF" w:themeFill="background1"/>
+            <w:vAlign w:val="center"/>
+          </w:tcPr>
+          <w:p>
+            <w:pPr>
+              <w:jc w:val="center"/>
+              <w:rPr>
+                <w:rFonts w:ascii="Times New Roman" w:hAnsi="Times New Roman" w:cs="Times New Roman"/>
+                <w:color w:val="000000"/>
+                <w:sz w:val="24"/>
+                <w:szCs w:val="24"/>
+              </w:rPr>
+            </w:pPr>
+            <w:r>
+              <w:rPr>
+                <w:rFonts w:ascii="Times New Roman" w:hAnsi="Times New Roman" w:cs="Times New Roman"/>
+                <w:color w:val="000000"/>
+                <w:sz w:val="24"/>
+                <w:szCs w:val="24"/>
+              </w:rPr>
+              <w:t>0</w:t>
+            </w:r>
+            <w:r>
+              <w:rPr>
+                <w:rFonts w:ascii="Times New Roman" w:hAnsi="Times New Roman" w:cs="Times New Roman"/>
+                <w:color w:val="000000"/>
+                <w:sz w:val="24"/>
+                <w:szCs w:val="24"/>
+              </w:rPr>
+              <w:t>.</w:t>
+            </w:r>
+            <w:r>
+              <w:rPr>
+                <w:rFonts w:ascii="Times New Roman" w:hAnsi="Times New Roman" w:cs="Times New Roman"/>
+                <w:color w:val="000000"/>
+                <w:sz w:val="24"/>
+                <w:szCs w:val="24"/>
+              </w:rPr>
+              <w:t>095</w:t>
+            </w:r>
+          </w:p>
+        </w:tc>
+        <w:tc>
+          <w:tcPr>
+            <w:tcW w:w="991" w:type="dxa"/>
+            <w:tcBorders>
+              <w:right w:val="single" w:sz="4" w:space="0" w:color="FFFFFF" w:themeColor="background1"/>
+            </w:tcBorders>
+            <w:shd w:val="clear" w:color="auto" w:fill="FFFFFF" w:themeFill="background1"/>
+            <w:vAlign w:val="center"/>
+          </w:tcPr>
+          <w:p>
+            <w:pPr>
+              <w:jc w:val="center"/>
+              <w:rPr>
+                <w:rFonts w:ascii="Times New Roman" w:hAnsi="Times New Roman" w:cs="Times New Roman"/>
+                <w:color w:val="000000"/>
+                <w:sz w:val="24"/>
+                <w:szCs w:val="24"/>
+              </w:rPr>
+            </w:pPr>
+            <w:r>
+              <w:rPr>
+                <w:rFonts w:ascii="Times New Roman" w:hAnsi="Times New Roman" w:cs="Times New Roman"/>
+                <w:color w:val="000000"/>
+                <w:sz w:val="24"/>
+                <w:szCs w:val="24"/>
+              </w:rPr>
+              <w:t>1</w:t>
+            </w:r>
+            <w:r>
+              <w:rPr>
+                <w:rFonts w:ascii="Times New Roman" w:hAnsi="Times New Roman" w:cs="Times New Roman"/>
+                <w:color w:val="000000"/>
+                <w:sz w:val="24"/>
+                <w:szCs w:val="24"/>
+              </w:rPr>
+              <w:t>.</w:t>
+            </w:r>
+            <w:r>
+              <w:rPr>
+                <w:rFonts w:ascii="Times New Roman" w:hAnsi="Times New Roman" w:cs="Times New Roman"/>
+                <w:color w:val="000000"/>
+                <w:sz w:val="24"/>
+                <w:szCs w:val="24"/>
+              </w:rPr>
+              <w:t>803</w:t>
+            </w:r>
+          </w:p>
+        </w:tc>
+        <w:tc>
+          <w:tcPr>
+            <w:tcW w:w="756" w:type="dxa"/>
+            <w:tcBorders>
+              <w:left w:val="single" w:sz="4" w:space="0" w:color="FFFFFF" w:themeColor="background1"/>
+            </w:tcBorders>
+            <w:shd w:val="clear" w:color="auto" w:fill="FFFFFF" w:themeFill="background1"/>
+            <w:vAlign w:val="center"/>
+          </w:tcPr>
+          <w:p>
+            <w:pPr>
+              <w:jc w:val="center"/>
+              <w:rPr>
+                <w:rFonts w:ascii="Times New Roman" w:hAnsi="Times New Roman" w:cs="Times New Roman"/>
+                <w:color w:val="000000"/>
+                <w:sz w:val="24"/>
+                <w:szCs w:val="24"/>
+              </w:rPr>
+            </w:pPr>
+            <w:r>
+              <w:rPr>
+                <w:rFonts w:ascii="Times New Roman" w:hAnsi="Times New Roman" w:cs="Times New Roman"/>
+                <w:color w:val="000000"/>
+                <w:sz w:val="24"/>
+                <w:szCs w:val="24"/>
+              </w:rPr>
+              <w:t>0</w:t>
+            </w:r>
+            <w:r>
+              <w:rPr>
+                <w:rFonts w:ascii="Times New Roman" w:hAnsi="Times New Roman" w:cs="Times New Roman"/>
+                <w:color w:val="000000"/>
+                <w:sz w:val="24"/>
+                <w:szCs w:val="24"/>
+              </w:rPr>
+              <w:t>.</w:t>
+            </w:r>
+            <w:r>
+              <w:rPr>
+                <w:rFonts w:ascii="Times New Roman" w:hAnsi="Times New Roman" w:cs="Times New Roman"/>
+                <w:color w:val="000000"/>
+                <w:sz w:val="24"/>
+                <w:szCs w:val="24"/>
+              </w:rPr>
+              <w:t>059</w:t>
+            </w:r>
+          </w:p>
+        </w:tc>
+        <w:tc>
+          <w:tcPr>
+            <w:tcW w:w="1026" w:type="dxa"/>
+            <w:tcBorders>
+              <w:right w:val="single" w:sz="4" w:space="0" w:color="FFFFFF" w:themeColor="background1"/>
+            </w:tcBorders>
+            <w:shd w:val="clear" w:color="auto" w:fill="FFFFFF" w:themeFill="background1"/>
+            <w:vAlign w:val="center"/>
+          </w:tcPr>
+          <w:p>
+            <w:pPr>
+              <w:jc w:val="center"/>
+              <w:rPr>
+                <w:rFonts w:ascii="Times New Roman" w:hAnsi="Times New Roman" w:cs="Times New Roman"/>
+                <w:color w:val="000000"/>
+                <w:sz w:val="24"/>
+                <w:szCs w:val="24"/>
+              </w:rPr>
+            </w:pPr>
+            <w:r>
+              <w:rPr>
+                <w:rFonts w:ascii="Times New Roman" w:hAnsi="Times New Roman" w:cs="Times New Roman"/>
+                <w:color w:val="000000"/>
+                <w:sz w:val="24"/>
+                <w:szCs w:val="24"/>
+              </w:rPr>
+              <w:t>1</w:t>
+            </w:r>
+            <w:r>
+              <w:rPr>
+                <w:rFonts w:ascii="Times New Roman" w:hAnsi="Times New Roman" w:cs="Times New Roman"/>
+                <w:color w:val="000000"/>
+                <w:sz w:val="24"/>
+                <w:szCs w:val="24"/>
+              </w:rPr>
+              <w:t>.</w:t>
+            </w:r>
+            <w:r>
+              <w:rPr>
+                <w:rFonts w:ascii="Times New Roman" w:hAnsi="Times New Roman" w:cs="Times New Roman"/>
+                <w:color w:val="000000"/>
+                <w:sz w:val="24"/>
+                <w:szCs w:val="24"/>
+              </w:rPr>
+              <w:t>812</w:t>
+            </w:r>
+          </w:p>
+        </w:tc>
+        <w:tc>
+          <w:tcPr>
+            <w:tcW w:w="756" w:type="dxa"/>
+            <w:tcBorders>
+              <w:left w:val="single" w:sz="4" w:space="0" w:color="FFFFFF" w:themeColor="background1"/>
+            </w:tcBorders>
+            <w:shd w:val="clear" w:color="auto" w:fill="FFFFFF" w:themeFill="background1"/>
+            <w:vAlign w:val="center"/>
+          </w:tcPr>
+          <w:p>
+            <w:pPr>
+              <w:jc w:val="center"/>
+              <w:rPr>
+                <w:rFonts w:ascii="Times New Roman" w:hAnsi="Times New Roman" w:cs="Times New Roman"/>
+                <w:color w:val="000000"/>
+                <w:sz w:val="24"/>
+                <w:szCs w:val="24"/>
+              </w:rPr>
+            </w:pPr>
+            <w:r>
+              <w:rPr>
+                <w:rFonts w:ascii="Times New Roman" w:hAnsi="Times New Roman" w:cs="Times New Roman"/>
+                <w:color w:val="000000"/>
+                <w:sz w:val="24"/>
+                <w:szCs w:val="24"/>
+              </w:rPr>
+              <w:t>0</w:t>
+            </w:r>
+            <w:r>
+              <w:rPr>
+                <w:rFonts w:ascii="Times New Roman" w:hAnsi="Times New Roman" w:cs="Times New Roman"/>
+                <w:color w:val="000000"/>
+                <w:sz w:val="24"/>
+                <w:szCs w:val="24"/>
+              </w:rPr>
+              <w:t>.</w:t>
+            </w:r>
+            <w:r>
+              <w:rPr>
+                <w:rFonts w:ascii="Times New Roman" w:hAnsi="Times New Roman" w:cs="Times New Roman"/>
+                <w:color w:val="000000"/>
+                <w:sz w:val="24"/>
+                <w:szCs w:val="24"/>
+              </w:rPr>
+              <w:t>096</w:t>
+            </w:r>
+          </w:p>
+        </w:tc>
+      </w:tr>
+      <w:tr>
+        <w:trPr>
+          <w:jc w:val="center"/>
+        </w:trPr>
+        <w:tc>
+          <w:tcPr>
+            <w:tcW w:w="1796" w:type="dxa"/>
+            <w:shd w:val="clear" w:color="auto" w:fill="FABF8F" w:themeFill="accent6" w:themeFillTint="99"/>
+            <w:vAlign w:val="center"/>
+          </w:tcPr>
+          <w:p>
+            <w:pPr>
+              <w:pStyle w:val="Sinespaciado"/>
+              <w:ind w:firstLine="0"/>
+              <w:jc w:val="center"/>
+              <w:rPr>
+                <w:b/>
+                <w:lang w:val="es-ES"/>
+              </w:rPr>
+            </w:pPr>
+            <w:r>
+              <w:rPr>
+                <w:b/>
+                <w:lang w:val="es-ES"/>
+              </w:rPr>
+              <w:t>5</w:t>
+            </w:r>
+          </w:p>
+        </w:tc>
+        <w:tc>
+          <w:tcPr>
+            <w:tcW w:w="990" w:type="dxa"/>
+            <w:tcBorders>
+              <w:right w:val="single" w:sz="4" w:space="0" w:color="FFFFFF" w:themeColor="background1"/>
+            </w:tcBorders>
+            <w:shd w:val="clear" w:color="auto" w:fill="FFFFFF" w:themeFill="background1"/>
+            <w:vAlign w:val="center"/>
+          </w:tcPr>
+          <w:p>
+            <w:pPr>
+              <w:jc w:val="center"/>
+              <w:rPr>
+                <w:rFonts w:ascii="Times New Roman" w:hAnsi="Times New Roman" w:cs="Times New Roman"/>
+                <w:color w:val="000000"/>
+                <w:sz w:val="24"/>
+                <w:szCs w:val="24"/>
+              </w:rPr>
+            </w:pPr>
+            <w:r>
+              <w:rPr>
+                <w:rFonts w:ascii="Times New Roman" w:hAnsi="Times New Roman" w:cs="Times New Roman"/>
+                <w:color w:val="000000"/>
+                <w:sz w:val="24"/>
+                <w:szCs w:val="24"/>
+              </w:rPr>
+              <w:t>4</w:t>
+            </w:r>
+            <w:r>
+              <w:rPr>
+                <w:rFonts w:ascii="Times New Roman" w:hAnsi="Times New Roman" w:cs="Times New Roman"/>
+                <w:color w:val="000000"/>
+                <w:sz w:val="24"/>
+                <w:szCs w:val="24"/>
+              </w:rPr>
+              <w:t>.</w:t>
+            </w:r>
+            <w:r>
+              <w:rPr>
+                <w:rFonts w:ascii="Times New Roman" w:hAnsi="Times New Roman" w:cs="Times New Roman"/>
+                <w:color w:val="000000"/>
+                <w:sz w:val="24"/>
+                <w:szCs w:val="24"/>
+              </w:rPr>
+              <w:t>477</w:t>
+            </w:r>
+          </w:p>
+        </w:tc>
+        <w:tc>
+          <w:tcPr>
+            <w:tcW w:w="756" w:type="dxa"/>
+            <w:tcBorders>
+              <w:left w:val="single" w:sz="4" w:space="0" w:color="FFFFFF" w:themeColor="background1"/>
+            </w:tcBorders>
+            <w:shd w:val="clear" w:color="auto" w:fill="FFFFFF" w:themeFill="background1"/>
+            <w:vAlign w:val="center"/>
+          </w:tcPr>
+          <w:p>
+            <w:pPr>
+              <w:jc w:val="center"/>
+              <w:rPr>
+                <w:rFonts w:ascii="Times New Roman" w:hAnsi="Times New Roman" w:cs="Times New Roman"/>
+                <w:color w:val="000000"/>
+                <w:sz w:val="24"/>
+                <w:szCs w:val="24"/>
+              </w:rPr>
+            </w:pPr>
+            <w:r>
+              <w:rPr>
+                <w:rFonts w:ascii="Times New Roman" w:hAnsi="Times New Roman" w:cs="Times New Roman"/>
+                <w:color w:val="000000"/>
+                <w:sz w:val="24"/>
+                <w:szCs w:val="24"/>
+              </w:rPr>
+              <w:t>0</w:t>
+            </w:r>
+            <w:r>
+              <w:rPr>
+                <w:rFonts w:ascii="Times New Roman" w:hAnsi="Times New Roman" w:cs="Times New Roman"/>
+                <w:color w:val="000000"/>
+                <w:sz w:val="24"/>
+                <w:szCs w:val="24"/>
+              </w:rPr>
+              <w:t>.</w:t>
+            </w:r>
+            <w:r>
+              <w:rPr>
+                <w:rFonts w:ascii="Times New Roman" w:hAnsi="Times New Roman" w:cs="Times New Roman"/>
+                <w:color w:val="000000"/>
+                <w:sz w:val="24"/>
+                <w:szCs w:val="24"/>
+              </w:rPr>
+              <w:t>337</w:t>
+            </w:r>
+          </w:p>
+        </w:tc>
+        <w:tc>
+          <w:tcPr>
+            <w:tcW w:w="1157" w:type="dxa"/>
+            <w:tcBorders>
+              <w:right w:val="single" w:sz="4" w:space="0" w:color="FFFFFF" w:themeColor="background1"/>
+            </w:tcBorders>
+            <w:shd w:val="clear" w:color="auto" w:fill="FFFFFF" w:themeFill="background1"/>
+            <w:vAlign w:val="center"/>
+          </w:tcPr>
+          <w:p>
+            <w:pPr>
+              <w:jc w:val="center"/>
+              <w:rPr>
+                <w:rFonts w:ascii="Times New Roman" w:hAnsi="Times New Roman" w:cs="Times New Roman"/>
+                <w:color w:val="000000"/>
+                <w:sz w:val="24"/>
+                <w:szCs w:val="24"/>
+              </w:rPr>
+            </w:pPr>
+            <w:r>
+              <w:rPr>
+                <w:rFonts w:ascii="Times New Roman" w:hAnsi="Times New Roman" w:cs="Times New Roman"/>
+                <w:color w:val="000000"/>
+                <w:sz w:val="24"/>
+                <w:szCs w:val="24"/>
+              </w:rPr>
+              <w:t>4</w:t>
+            </w:r>
+            <w:r>
+              <w:rPr>
+                <w:rFonts w:ascii="Times New Roman" w:hAnsi="Times New Roman" w:cs="Times New Roman"/>
+                <w:color w:val="000000"/>
+                <w:sz w:val="24"/>
+                <w:szCs w:val="24"/>
+              </w:rPr>
+              <w:t>.</w:t>
+            </w:r>
+            <w:r>
+              <w:rPr>
+                <w:rFonts w:ascii="Times New Roman" w:hAnsi="Times New Roman" w:cs="Times New Roman"/>
+                <w:color w:val="000000"/>
+                <w:sz w:val="24"/>
+                <w:szCs w:val="24"/>
+              </w:rPr>
+              <w:t>439</w:t>
+            </w:r>
+          </w:p>
+        </w:tc>
+        <w:tc>
+          <w:tcPr>
+            <w:tcW w:w="756" w:type="dxa"/>
+            <w:tcBorders>
+              <w:left w:val="single" w:sz="4" w:space="0" w:color="FFFFFF" w:themeColor="background1"/>
+            </w:tcBorders>
+            <w:shd w:val="clear" w:color="auto" w:fill="FFFFFF" w:themeFill="background1"/>
+            <w:vAlign w:val="center"/>
+          </w:tcPr>
+          <w:p>
+            <w:pPr>
+              <w:jc w:val="center"/>
+              <w:rPr>
+                <w:rFonts w:ascii="Times New Roman" w:hAnsi="Times New Roman" w:cs="Times New Roman"/>
+                <w:color w:val="000000"/>
+                <w:sz w:val="24"/>
+                <w:szCs w:val="24"/>
+              </w:rPr>
+            </w:pPr>
+            <w:r>
+              <w:rPr>
+                <w:rFonts w:ascii="Times New Roman" w:hAnsi="Times New Roman" w:cs="Times New Roman"/>
+                <w:color w:val="000000"/>
+                <w:sz w:val="24"/>
+                <w:szCs w:val="24"/>
+              </w:rPr>
+              <w:t>0</w:t>
+            </w:r>
+            <w:r>
+              <w:rPr>
+                <w:rFonts w:ascii="Times New Roman" w:hAnsi="Times New Roman" w:cs="Times New Roman"/>
+                <w:color w:val="000000"/>
+                <w:sz w:val="24"/>
+                <w:szCs w:val="24"/>
+              </w:rPr>
+              <w:t>.</w:t>
+            </w:r>
+            <w:r>
+              <w:rPr>
+                <w:rFonts w:ascii="Times New Roman" w:hAnsi="Times New Roman" w:cs="Times New Roman"/>
+                <w:color w:val="000000"/>
+                <w:sz w:val="24"/>
+                <w:szCs w:val="24"/>
+              </w:rPr>
+              <w:t>357</w:t>
+            </w:r>
+          </w:p>
+        </w:tc>
+        <w:tc>
+          <w:tcPr>
+            <w:tcW w:w="991" w:type="dxa"/>
+            <w:tcBorders>
+              <w:right w:val="single" w:sz="4" w:space="0" w:color="FFFFFF" w:themeColor="background1"/>
+            </w:tcBorders>
+            <w:shd w:val="clear" w:color="auto" w:fill="FFFFFF" w:themeFill="background1"/>
+            <w:vAlign w:val="center"/>
+          </w:tcPr>
+          <w:p>
+            <w:pPr>
+              <w:jc w:val="center"/>
+              <w:rPr>
+                <w:rFonts w:ascii="Times New Roman" w:hAnsi="Times New Roman" w:cs="Times New Roman"/>
+                <w:color w:val="000000"/>
+                <w:sz w:val="24"/>
+                <w:szCs w:val="24"/>
+              </w:rPr>
+            </w:pPr>
+            <w:r>
+              <w:rPr>
+                <w:rFonts w:ascii="Times New Roman" w:hAnsi="Times New Roman" w:cs="Times New Roman"/>
+                <w:color w:val="000000"/>
+                <w:sz w:val="24"/>
+                <w:szCs w:val="24"/>
+              </w:rPr>
+              <w:t>4</w:t>
+            </w:r>
+            <w:r>
+              <w:rPr>
+                <w:rFonts w:ascii="Times New Roman" w:hAnsi="Times New Roman" w:cs="Times New Roman"/>
+                <w:color w:val="000000"/>
+                <w:sz w:val="24"/>
+                <w:szCs w:val="24"/>
+              </w:rPr>
+              <w:t>.</w:t>
+            </w:r>
+            <w:r>
+              <w:rPr>
+                <w:rFonts w:ascii="Times New Roman" w:hAnsi="Times New Roman" w:cs="Times New Roman"/>
+                <w:color w:val="000000"/>
+                <w:sz w:val="24"/>
+                <w:szCs w:val="24"/>
+              </w:rPr>
+              <w:t>437</w:t>
+            </w:r>
+          </w:p>
+        </w:tc>
+        <w:tc>
+          <w:tcPr>
+            <w:tcW w:w="756" w:type="dxa"/>
+            <w:tcBorders>
+              <w:left w:val="single" w:sz="4" w:space="0" w:color="FFFFFF" w:themeColor="background1"/>
+            </w:tcBorders>
+            <w:shd w:val="clear" w:color="auto" w:fill="FFFFFF" w:themeFill="background1"/>
+            <w:vAlign w:val="center"/>
+          </w:tcPr>
+          <w:p>
+            <w:pPr>
+              <w:jc w:val="center"/>
+              <w:rPr>
+                <w:rFonts w:ascii="Times New Roman" w:hAnsi="Times New Roman" w:cs="Times New Roman"/>
+                <w:color w:val="000000"/>
+                <w:sz w:val="24"/>
+                <w:szCs w:val="24"/>
+              </w:rPr>
+            </w:pPr>
+            <w:r>
+              <w:rPr>
+                <w:rFonts w:ascii="Times New Roman" w:hAnsi="Times New Roman" w:cs="Times New Roman"/>
+                <w:color w:val="000000"/>
+                <w:sz w:val="24"/>
+                <w:szCs w:val="24"/>
+              </w:rPr>
+              <w:t>0</w:t>
+            </w:r>
+            <w:r>
+              <w:rPr>
+                <w:rFonts w:ascii="Times New Roman" w:hAnsi="Times New Roman" w:cs="Times New Roman"/>
+                <w:color w:val="000000"/>
+                <w:sz w:val="24"/>
+                <w:szCs w:val="24"/>
+              </w:rPr>
+              <w:t>.</w:t>
+            </w:r>
+            <w:r>
+              <w:rPr>
+                <w:rFonts w:ascii="Times New Roman" w:hAnsi="Times New Roman" w:cs="Times New Roman"/>
+                <w:color w:val="000000"/>
+                <w:sz w:val="24"/>
+                <w:szCs w:val="24"/>
+              </w:rPr>
+              <w:t>303</w:t>
+            </w:r>
+          </w:p>
+        </w:tc>
+        <w:tc>
+          <w:tcPr>
+            <w:tcW w:w="1026" w:type="dxa"/>
+            <w:tcBorders>
+              <w:right w:val="single" w:sz="4" w:space="0" w:color="FFFFFF" w:themeColor="background1"/>
+            </w:tcBorders>
+            <w:shd w:val="clear" w:color="auto" w:fill="FFFFFF" w:themeFill="background1"/>
+            <w:vAlign w:val="center"/>
+          </w:tcPr>
+          <w:p>
+            <w:pPr>
+              <w:jc w:val="center"/>
+              <w:rPr>
+                <w:rFonts w:ascii="Times New Roman" w:hAnsi="Times New Roman" w:cs="Times New Roman"/>
+                <w:color w:val="000000"/>
+                <w:sz w:val="24"/>
+                <w:szCs w:val="24"/>
+              </w:rPr>
+            </w:pPr>
+            <w:r>
+              <w:rPr>
+                <w:rFonts w:ascii="Times New Roman" w:hAnsi="Times New Roman" w:cs="Times New Roman"/>
+                <w:color w:val="000000"/>
+                <w:sz w:val="24"/>
+                <w:szCs w:val="24"/>
+              </w:rPr>
+              <w:t>4</w:t>
+            </w:r>
+            <w:r>
+              <w:rPr>
+                <w:rFonts w:ascii="Times New Roman" w:hAnsi="Times New Roman" w:cs="Times New Roman"/>
+                <w:color w:val="000000"/>
+                <w:sz w:val="24"/>
+                <w:szCs w:val="24"/>
+              </w:rPr>
+              <w:t>.</w:t>
+            </w:r>
+            <w:r>
+              <w:rPr>
+                <w:rFonts w:ascii="Times New Roman" w:hAnsi="Times New Roman" w:cs="Times New Roman"/>
+                <w:color w:val="000000"/>
+                <w:sz w:val="24"/>
+                <w:szCs w:val="24"/>
+              </w:rPr>
+              <w:t>429</w:t>
+            </w:r>
+          </w:p>
+        </w:tc>
+        <w:tc>
+          <w:tcPr>
+            <w:tcW w:w="756" w:type="dxa"/>
+            <w:tcBorders>
+              <w:left w:val="single" w:sz="4" w:space="0" w:color="FFFFFF" w:themeColor="background1"/>
+            </w:tcBorders>
+            <w:shd w:val="clear" w:color="auto" w:fill="FFFFFF" w:themeFill="background1"/>
+            <w:vAlign w:val="center"/>
+          </w:tcPr>
+          <w:p>
+            <w:pPr>
+              <w:jc w:val="center"/>
+              <w:rPr>
+                <w:rFonts w:ascii="Times New Roman" w:hAnsi="Times New Roman" w:cs="Times New Roman"/>
+                <w:color w:val="000000"/>
+                <w:sz w:val="24"/>
+                <w:szCs w:val="24"/>
+              </w:rPr>
+            </w:pPr>
+            <w:r>
+              <w:rPr>
+                <w:rFonts w:ascii="Times New Roman" w:hAnsi="Times New Roman" w:cs="Times New Roman"/>
+                <w:color w:val="000000"/>
+                <w:sz w:val="24"/>
+                <w:szCs w:val="24"/>
+              </w:rPr>
+              <w:t>0</w:t>
+            </w:r>
+            <w:r>
+              <w:rPr>
+                <w:rFonts w:ascii="Times New Roman" w:hAnsi="Times New Roman" w:cs="Times New Roman"/>
+                <w:color w:val="000000"/>
+                <w:sz w:val="24"/>
+                <w:szCs w:val="24"/>
+              </w:rPr>
+              <w:t>.</w:t>
+            </w:r>
+            <w:r>
+              <w:rPr>
+                <w:rFonts w:ascii="Times New Roman" w:hAnsi="Times New Roman" w:cs="Times New Roman"/>
+                <w:color w:val="000000"/>
+                <w:sz w:val="24"/>
+                <w:szCs w:val="24"/>
+              </w:rPr>
+              <w:t>282</w:t>
+            </w:r>
+          </w:p>
+        </w:tc>
+      </w:tr>
+      <w:tr>
+        <w:trPr>
+          <w:jc w:val="center"/>
+        </w:trPr>
+        <w:tc>
+          <w:tcPr>
+            <w:tcW w:w="1796" w:type="dxa"/>
+            <w:shd w:val="clear" w:color="auto" w:fill="FABF8F" w:themeFill="accent6" w:themeFillTint="99"/>
+            <w:vAlign w:val="center"/>
+          </w:tcPr>
+          <w:p>
+            <w:pPr>
+              <w:pStyle w:val="Sinespaciado"/>
+              <w:ind w:firstLine="0"/>
+              <w:jc w:val="center"/>
+              <w:rPr>
+                <w:b/>
+                <w:lang w:val="es-ES"/>
+              </w:rPr>
+            </w:pPr>
+            <w:r>
+              <w:rPr>
+                <w:b/>
+                <w:lang w:val="es-ES"/>
+              </w:rPr>
+              <w:t>10</w:t>
+            </w:r>
+          </w:p>
+        </w:tc>
+        <w:tc>
+          <w:tcPr>
+            <w:tcW w:w="990" w:type="dxa"/>
+            <w:tcBorders>
+              <w:right w:val="single" w:sz="4" w:space="0" w:color="FFFFFF" w:themeColor="background1"/>
+            </w:tcBorders>
+            <w:shd w:val="clear" w:color="auto" w:fill="FFFFFF" w:themeFill="background1"/>
+            <w:vAlign w:val="center"/>
+          </w:tcPr>
+          <w:p>
+            <w:pPr>
+              <w:jc w:val="center"/>
+              <w:rPr>
+                <w:rFonts w:ascii="Times New Roman" w:hAnsi="Times New Roman" w:cs="Times New Roman"/>
+                <w:color w:val="000000"/>
+                <w:sz w:val="24"/>
+                <w:szCs w:val="24"/>
+              </w:rPr>
+            </w:pPr>
+            <w:r>
+              <w:rPr>
+                <w:rFonts w:ascii="Times New Roman" w:hAnsi="Times New Roman" w:cs="Times New Roman"/>
+                <w:color w:val="000000"/>
+                <w:sz w:val="24"/>
+                <w:szCs w:val="24"/>
+              </w:rPr>
+              <w:t>9</w:t>
+            </w:r>
+            <w:r>
+              <w:rPr>
+                <w:rFonts w:ascii="Times New Roman" w:hAnsi="Times New Roman" w:cs="Times New Roman"/>
+                <w:color w:val="000000"/>
+                <w:sz w:val="24"/>
+                <w:szCs w:val="24"/>
+              </w:rPr>
+              <w:t>.</w:t>
+            </w:r>
+            <w:r>
+              <w:rPr>
+                <w:rFonts w:ascii="Times New Roman" w:hAnsi="Times New Roman" w:cs="Times New Roman"/>
+                <w:color w:val="000000"/>
+                <w:sz w:val="24"/>
+                <w:szCs w:val="24"/>
+              </w:rPr>
+              <w:t>640</w:t>
+            </w:r>
+          </w:p>
+        </w:tc>
+        <w:tc>
+          <w:tcPr>
+            <w:tcW w:w="756" w:type="dxa"/>
+            <w:tcBorders>
+              <w:left w:val="single" w:sz="4" w:space="0" w:color="FFFFFF" w:themeColor="background1"/>
+            </w:tcBorders>
+            <w:shd w:val="clear" w:color="auto" w:fill="FFFFFF" w:themeFill="background1"/>
+            <w:vAlign w:val="center"/>
+          </w:tcPr>
+          <w:p>
+            <w:pPr>
+              <w:jc w:val="center"/>
+              <w:rPr>
+                <w:rFonts w:ascii="Times New Roman" w:hAnsi="Times New Roman" w:cs="Times New Roman"/>
+                <w:color w:val="000000"/>
+                <w:sz w:val="24"/>
+                <w:szCs w:val="24"/>
+              </w:rPr>
+            </w:pPr>
+            <w:r>
+              <w:rPr>
+                <w:rFonts w:ascii="Times New Roman" w:hAnsi="Times New Roman" w:cs="Times New Roman"/>
+                <w:color w:val="000000"/>
+                <w:sz w:val="24"/>
+                <w:szCs w:val="24"/>
+              </w:rPr>
+              <w:t>1</w:t>
+            </w:r>
+            <w:r>
+              <w:rPr>
+                <w:rFonts w:ascii="Times New Roman" w:hAnsi="Times New Roman" w:cs="Times New Roman"/>
+                <w:color w:val="000000"/>
+                <w:sz w:val="24"/>
+                <w:szCs w:val="24"/>
+              </w:rPr>
+              <w:t>.</w:t>
+            </w:r>
+            <w:r>
+              <w:rPr>
+                <w:rFonts w:ascii="Times New Roman" w:hAnsi="Times New Roman" w:cs="Times New Roman"/>
+                <w:color w:val="000000"/>
+                <w:sz w:val="24"/>
+                <w:szCs w:val="24"/>
+              </w:rPr>
+              <w:t>499</w:t>
+            </w:r>
+          </w:p>
+        </w:tc>
+        <w:tc>
+          <w:tcPr>
+            <w:tcW w:w="1157" w:type="dxa"/>
+            <w:tcBorders>
+              <w:right w:val="single" w:sz="4" w:space="0" w:color="FFFFFF" w:themeColor="background1"/>
+            </w:tcBorders>
+            <w:shd w:val="clear" w:color="auto" w:fill="FFFFFF" w:themeFill="background1"/>
+            <w:vAlign w:val="center"/>
+          </w:tcPr>
+          <w:p>
+            <w:pPr>
+              <w:jc w:val="center"/>
+              <w:rPr>
+                <w:rFonts w:ascii="Times New Roman" w:hAnsi="Times New Roman" w:cs="Times New Roman"/>
+                <w:color w:val="000000"/>
+                <w:sz w:val="24"/>
+                <w:szCs w:val="24"/>
+              </w:rPr>
+            </w:pPr>
+            <w:r>
+              <w:rPr>
+                <w:rFonts w:ascii="Times New Roman" w:hAnsi="Times New Roman" w:cs="Times New Roman"/>
+                <w:color w:val="000000"/>
+                <w:sz w:val="24"/>
+                <w:szCs w:val="24"/>
+              </w:rPr>
+              <w:t>9</w:t>
+            </w:r>
+            <w:r>
+              <w:rPr>
+                <w:rFonts w:ascii="Times New Roman" w:hAnsi="Times New Roman" w:cs="Times New Roman"/>
+                <w:color w:val="000000"/>
+                <w:sz w:val="24"/>
+                <w:szCs w:val="24"/>
+              </w:rPr>
+              <w:t>.</w:t>
+            </w:r>
+            <w:r>
+              <w:rPr>
+                <w:rFonts w:ascii="Times New Roman" w:hAnsi="Times New Roman" w:cs="Times New Roman"/>
+                <w:color w:val="000000"/>
+                <w:sz w:val="24"/>
+                <w:szCs w:val="24"/>
+              </w:rPr>
+              <w:t>637</w:t>
+            </w:r>
+          </w:p>
+        </w:tc>
+        <w:tc>
+          <w:tcPr>
+            <w:tcW w:w="756" w:type="dxa"/>
+            <w:tcBorders>
+              <w:left w:val="single" w:sz="4" w:space="0" w:color="FFFFFF" w:themeColor="background1"/>
+            </w:tcBorders>
+            <w:shd w:val="clear" w:color="auto" w:fill="FFFFFF" w:themeFill="background1"/>
+            <w:vAlign w:val="center"/>
+          </w:tcPr>
+          <w:p>
+            <w:pPr>
+              <w:jc w:val="center"/>
+              <w:rPr>
+                <w:rFonts w:ascii="Times New Roman" w:hAnsi="Times New Roman" w:cs="Times New Roman"/>
+                <w:color w:val="000000"/>
+                <w:sz w:val="24"/>
+                <w:szCs w:val="24"/>
+              </w:rPr>
+            </w:pPr>
+            <w:r>
+              <w:rPr>
+                <w:rFonts w:ascii="Times New Roman" w:hAnsi="Times New Roman" w:cs="Times New Roman"/>
+                <w:color w:val="000000"/>
+                <w:sz w:val="24"/>
+                <w:szCs w:val="24"/>
+              </w:rPr>
+              <w:t>1</w:t>
+            </w:r>
+            <w:r>
+              <w:rPr>
+                <w:rFonts w:ascii="Times New Roman" w:hAnsi="Times New Roman" w:cs="Times New Roman"/>
+                <w:color w:val="000000"/>
+                <w:sz w:val="24"/>
+                <w:szCs w:val="24"/>
+              </w:rPr>
+              <w:t>.</w:t>
+            </w:r>
+            <w:r>
+              <w:rPr>
+                <w:rFonts w:ascii="Times New Roman" w:hAnsi="Times New Roman" w:cs="Times New Roman"/>
+                <w:color w:val="000000"/>
+                <w:sz w:val="24"/>
+                <w:szCs w:val="24"/>
+              </w:rPr>
+              <w:t>347</w:t>
+            </w:r>
+          </w:p>
+        </w:tc>
+        <w:tc>
+          <w:tcPr>
+            <w:tcW w:w="991" w:type="dxa"/>
+            <w:tcBorders>
+              <w:right w:val="single" w:sz="4" w:space="0" w:color="FFFFFF" w:themeColor="background1"/>
+            </w:tcBorders>
+            <w:shd w:val="clear" w:color="auto" w:fill="FFFFFF" w:themeFill="background1"/>
+            <w:vAlign w:val="center"/>
+          </w:tcPr>
+          <w:p>
+            <w:pPr>
+              <w:jc w:val="center"/>
+              <w:rPr>
+                <w:rFonts w:ascii="Times New Roman" w:hAnsi="Times New Roman" w:cs="Times New Roman"/>
+                <w:color w:val="000000"/>
+                <w:sz w:val="24"/>
+                <w:szCs w:val="24"/>
+              </w:rPr>
+            </w:pPr>
+            <w:r>
+              <w:rPr>
+                <w:rFonts w:ascii="Times New Roman" w:hAnsi="Times New Roman" w:cs="Times New Roman"/>
+                <w:color w:val="000000"/>
+                <w:sz w:val="24"/>
+                <w:szCs w:val="24"/>
+              </w:rPr>
+              <w:t>9</w:t>
+            </w:r>
+            <w:r>
+              <w:rPr>
+                <w:rFonts w:ascii="Times New Roman" w:hAnsi="Times New Roman" w:cs="Times New Roman"/>
+                <w:color w:val="000000"/>
+                <w:sz w:val="24"/>
+                <w:szCs w:val="24"/>
+              </w:rPr>
+              <w:t>.</w:t>
+            </w:r>
+            <w:r>
+              <w:rPr>
+                <w:rFonts w:ascii="Times New Roman" w:hAnsi="Times New Roman" w:cs="Times New Roman"/>
+                <w:color w:val="000000"/>
+                <w:sz w:val="24"/>
+                <w:szCs w:val="24"/>
+              </w:rPr>
+              <w:t>857</w:t>
+            </w:r>
+          </w:p>
+        </w:tc>
+        <w:tc>
+          <w:tcPr>
+            <w:tcW w:w="756" w:type="dxa"/>
+            <w:tcBorders>
+              <w:left w:val="single" w:sz="4" w:space="0" w:color="FFFFFF" w:themeColor="background1"/>
+            </w:tcBorders>
+            <w:shd w:val="clear" w:color="auto" w:fill="FFFFFF" w:themeFill="background1"/>
+            <w:vAlign w:val="center"/>
+          </w:tcPr>
+          <w:p>
+            <w:pPr>
+              <w:jc w:val="center"/>
+              <w:rPr>
+                <w:rFonts w:ascii="Times New Roman" w:hAnsi="Times New Roman" w:cs="Times New Roman"/>
+                <w:color w:val="000000"/>
+                <w:sz w:val="24"/>
+                <w:szCs w:val="24"/>
+              </w:rPr>
+            </w:pPr>
+            <w:r>
+              <w:rPr>
+                <w:rFonts w:ascii="Times New Roman" w:hAnsi="Times New Roman" w:cs="Times New Roman"/>
+                <w:color w:val="000000"/>
+                <w:sz w:val="24"/>
+                <w:szCs w:val="24"/>
+              </w:rPr>
+              <w:t>1</w:t>
+            </w:r>
+            <w:r>
+              <w:rPr>
+                <w:rFonts w:ascii="Times New Roman" w:hAnsi="Times New Roman" w:cs="Times New Roman"/>
+                <w:color w:val="000000"/>
+                <w:sz w:val="24"/>
+                <w:szCs w:val="24"/>
+              </w:rPr>
+              <w:t>.</w:t>
+            </w:r>
+            <w:r>
+              <w:rPr>
+                <w:rFonts w:ascii="Times New Roman" w:hAnsi="Times New Roman" w:cs="Times New Roman"/>
+                <w:color w:val="000000"/>
+                <w:sz w:val="24"/>
+                <w:szCs w:val="24"/>
+              </w:rPr>
+              <w:t>862</w:t>
+            </w:r>
+          </w:p>
+        </w:tc>
+        <w:tc>
+          <w:tcPr>
+            <w:tcW w:w="1026" w:type="dxa"/>
+            <w:tcBorders>
+              <w:right w:val="single" w:sz="4" w:space="0" w:color="FFFFFF" w:themeColor="background1"/>
+            </w:tcBorders>
+            <w:shd w:val="clear" w:color="auto" w:fill="FFFFFF" w:themeFill="background1"/>
+            <w:vAlign w:val="center"/>
+          </w:tcPr>
+          <w:p>
+            <w:pPr>
+              <w:jc w:val="center"/>
+              <w:rPr>
+                <w:rFonts w:ascii="Times New Roman" w:hAnsi="Times New Roman" w:cs="Times New Roman"/>
+                <w:color w:val="000000"/>
+                <w:sz w:val="24"/>
+                <w:szCs w:val="24"/>
+              </w:rPr>
+            </w:pPr>
+            <w:r>
+              <w:rPr>
+                <w:rFonts w:ascii="Times New Roman" w:hAnsi="Times New Roman" w:cs="Times New Roman"/>
+                <w:color w:val="000000"/>
+                <w:sz w:val="24"/>
+                <w:szCs w:val="24"/>
+              </w:rPr>
+              <w:t>9</w:t>
+            </w:r>
+            <w:r>
+              <w:rPr>
+                <w:rFonts w:ascii="Times New Roman" w:hAnsi="Times New Roman" w:cs="Times New Roman"/>
+                <w:color w:val="000000"/>
+                <w:sz w:val="24"/>
+                <w:szCs w:val="24"/>
+              </w:rPr>
+              <w:t>.</w:t>
+            </w:r>
+            <w:r>
+              <w:rPr>
+                <w:rFonts w:ascii="Times New Roman" w:hAnsi="Times New Roman" w:cs="Times New Roman"/>
+                <w:color w:val="000000"/>
+                <w:sz w:val="24"/>
+                <w:szCs w:val="24"/>
+              </w:rPr>
+              <w:t>747</w:t>
+            </w:r>
+          </w:p>
+        </w:tc>
+        <w:tc>
+          <w:tcPr>
+            <w:tcW w:w="756" w:type="dxa"/>
+            <w:tcBorders>
+              <w:left w:val="single" w:sz="4" w:space="0" w:color="FFFFFF" w:themeColor="background1"/>
+            </w:tcBorders>
+            <w:shd w:val="clear" w:color="auto" w:fill="FFFFFF" w:themeFill="background1"/>
+            <w:vAlign w:val="center"/>
+          </w:tcPr>
+          <w:p>
+            <w:pPr>
+              <w:jc w:val="center"/>
+              <w:rPr>
+                <w:rFonts w:ascii="Times New Roman" w:hAnsi="Times New Roman" w:cs="Times New Roman"/>
+                <w:color w:val="000000"/>
+                <w:sz w:val="24"/>
+                <w:szCs w:val="24"/>
+              </w:rPr>
+            </w:pPr>
+            <w:r>
+              <w:rPr>
+                <w:rFonts w:ascii="Times New Roman" w:hAnsi="Times New Roman" w:cs="Times New Roman"/>
+                <w:color w:val="000000"/>
+                <w:sz w:val="24"/>
+                <w:szCs w:val="24"/>
+              </w:rPr>
+              <w:t>1</w:t>
+            </w:r>
+            <w:r>
+              <w:rPr>
+                <w:rFonts w:ascii="Times New Roman" w:hAnsi="Times New Roman" w:cs="Times New Roman"/>
+                <w:color w:val="000000"/>
+                <w:sz w:val="24"/>
+                <w:szCs w:val="24"/>
+              </w:rPr>
+              <w:t>.</w:t>
+            </w:r>
+            <w:r>
+              <w:rPr>
+                <w:rFonts w:ascii="Times New Roman" w:hAnsi="Times New Roman" w:cs="Times New Roman"/>
+                <w:color w:val="000000"/>
+                <w:sz w:val="24"/>
+                <w:szCs w:val="24"/>
+              </w:rPr>
+              <w:t>176</w:t>
+            </w:r>
+          </w:p>
+        </w:tc>
+      </w:tr>
+      <w:tr>
+        <w:trPr>
+          <w:jc w:val="center"/>
+        </w:trPr>
+        <w:tc>
+          <w:tcPr>
+            <w:tcW w:w="1796" w:type="dxa"/>
+            <w:shd w:val="clear" w:color="auto" w:fill="FABF8F" w:themeFill="accent6" w:themeFillTint="99"/>
+            <w:vAlign w:val="center"/>
+          </w:tcPr>
+          <w:p>
+            <w:pPr>
+              <w:pStyle w:val="Sinespaciado"/>
+              <w:ind w:firstLine="0"/>
+              <w:jc w:val="center"/>
+              <w:rPr>
+                <w:b/>
+                <w:lang w:val="es-ES"/>
+              </w:rPr>
+            </w:pPr>
+            <w:r>
+              <w:rPr>
+                <w:b/>
+                <w:lang w:val="es-ES"/>
+              </w:rPr>
+              <w:t>20</w:t>
+            </w:r>
+          </w:p>
+        </w:tc>
+        <w:tc>
+          <w:tcPr>
+            <w:tcW w:w="990" w:type="dxa"/>
+            <w:tcBorders>
+              <w:right w:val="single" w:sz="4" w:space="0" w:color="FFFFFF" w:themeColor="background1"/>
+            </w:tcBorders>
+            <w:shd w:val="clear" w:color="auto" w:fill="FFFFFF" w:themeFill="background1"/>
+            <w:vAlign w:val="center"/>
+          </w:tcPr>
+          <w:p>
+            <w:pPr>
+              <w:jc w:val="center"/>
+              <w:rPr>
+                <w:rFonts w:ascii="Times New Roman" w:hAnsi="Times New Roman" w:cs="Times New Roman"/>
+                <w:color w:val="000000"/>
+                <w:sz w:val="24"/>
+                <w:szCs w:val="24"/>
+              </w:rPr>
+            </w:pPr>
+            <w:r>
+              <w:rPr>
+                <w:rFonts w:ascii="Times New Roman" w:hAnsi="Times New Roman" w:cs="Times New Roman"/>
+                <w:color w:val="000000"/>
+                <w:sz w:val="24"/>
+                <w:szCs w:val="24"/>
+              </w:rPr>
+              <w:t>16</w:t>
+            </w:r>
+            <w:r>
+              <w:rPr>
+                <w:rFonts w:ascii="Times New Roman" w:hAnsi="Times New Roman" w:cs="Times New Roman"/>
+                <w:color w:val="000000"/>
+                <w:sz w:val="24"/>
+                <w:szCs w:val="24"/>
+              </w:rPr>
+              <w:t>.</w:t>
+            </w:r>
+            <w:r>
+              <w:rPr>
+                <w:rFonts w:ascii="Times New Roman" w:hAnsi="Times New Roman" w:cs="Times New Roman"/>
+                <w:color w:val="000000"/>
+                <w:sz w:val="24"/>
+                <w:szCs w:val="24"/>
+              </w:rPr>
+              <w:t>027</w:t>
+            </w:r>
+          </w:p>
+        </w:tc>
+        <w:tc>
+          <w:tcPr>
+            <w:tcW w:w="756" w:type="dxa"/>
+            <w:tcBorders>
+              <w:left w:val="single" w:sz="4" w:space="0" w:color="FFFFFF" w:themeColor="background1"/>
+            </w:tcBorders>
+            <w:shd w:val="clear" w:color="auto" w:fill="FFFFFF" w:themeFill="background1"/>
+            <w:vAlign w:val="center"/>
+          </w:tcPr>
+          <w:p>
+            <w:pPr>
+              <w:jc w:val="center"/>
+              <w:rPr>
+                <w:rFonts w:ascii="Times New Roman" w:hAnsi="Times New Roman" w:cs="Times New Roman"/>
+                <w:color w:val="000000"/>
+                <w:sz w:val="24"/>
+                <w:szCs w:val="24"/>
+              </w:rPr>
+            </w:pPr>
+            <w:r>
+              <w:rPr>
+                <w:rFonts w:ascii="Times New Roman" w:hAnsi="Times New Roman" w:cs="Times New Roman"/>
+                <w:color w:val="000000"/>
+                <w:sz w:val="24"/>
+                <w:szCs w:val="24"/>
+              </w:rPr>
+              <w:t>2</w:t>
+            </w:r>
+            <w:r>
+              <w:rPr>
+                <w:rFonts w:ascii="Times New Roman" w:hAnsi="Times New Roman" w:cs="Times New Roman"/>
+                <w:color w:val="000000"/>
+                <w:sz w:val="24"/>
+                <w:szCs w:val="24"/>
+              </w:rPr>
+              <w:t>.</w:t>
+            </w:r>
+            <w:r>
+              <w:rPr>
+                <w:rFonts w:ascii="Times New Roman" w:hAnsi="Times New Roman" w:cs="Times New Roman"/>
+                <w:color w:val="000000"/>
+                <w:sz w:val="24"/>
+                <w:szCs w:val="24"/>
+              </w:rPr>
+              <w:t>745</w:t>
+            </w:r>
+          </w:p>
+        </w:tc>
+        <w:tc>
+          <w:tcPr>
+            <w:tcW w:w="1157" w:type="dxa"/>
+            <w:tcBorders>
+              <w:right w:val="single" w:sz="4" w:space="0" w:color="FFFFFF" w:themeColor="background1"/>
+            </w:tcBorders>
+            <w:shd w:val="clear" w:color="auto" w:fill="FFFFFF" w:themeFill="background1"/>
+            <w:vAlign w:val="center"/>
+          </w:tcPr>
+          <w:p>
+            <w:pPr>
+              <w:jc w:val="center"/>
+              <w:rPr>
+                <w:rFonts w:ascii="Times New Roman" w:hAnsi="Times New Roman" w:cs="Times New Roman"/>
+                <w:color w:val="000000"/>
+                <w:sz w:val="24"/>
+                <w:szCs w:val="24"/>
+              </w:rPr>
+            </w:pPr>
+            <w:r>
+              <w:rPr>
+                <w:rFonts w:ascii="Times New Roman" w:hAnsi="Times New Roman" w:cs="Times New Roman"/>
+                <w:color w:val="000000"/>
+                <w:sz w:val="24"/>
+                <w:szCs w:val="24"/>
+              </w:rPr>
+              <w:t>16</w:t>
+            </w:r>
+            <w:r>
+              <w:rPr>
+                <w:rFonts w:ascii="Times New Roman" w:hAnsi="Times New Roman" w:cs="Times New Roman"/>
+                <w:color w:val="000000"/>
+                <w:sz w:val="24"/>
+                <w:szCs w:val="24"/>
+              </w:rPr>
+              <w:t>.</w:t>
+            </w:r>
+            <w:r>
+              <w:rPr>
+                <w:rFonts w:ascii="Times New Roman" w:hAnsi="Times New Roman" w:cs="Times New Roman"/>
+                <w:color w:val="000000"/>
+                <w:sz w:val="24"/>
+                <w:szCs w:val="24"/>
+              </w:rPr>
+              <w:t>406</w:t>
+            </w:r>
+          </w:p>
+        </w:tc>
+        <w:tc>
+          <w:tcPr>
+            <w:tcW w:w="756" w:type="dxa"/>
+            <w:tcBorders>
+              <w:left w:val="single" w:sz="4" w:space="0" w:color="FFFFFF" w:themeColor="background1"/>
+            </w:tcBorders>
+            <w:shd w:val="clear" w:color="auto" w:fill="FFFFFF" w:themeFill="background1"/>
+            <w:vAlign w:val="center"/>
+          </w:tcPr>
+          <w:p>
+            <w:pPr>
+              <w:jc w:val="center"/>
+              <w:rPr>
+                <w:rFonts w:ascii="Times New Roman" w:hAnsi="Times New Roman" w:cs="Times New Roman"/>
+                <w:color w:val="000000"/>
+                <w:sz w:val="24"/>
+                <w:szCs w:val="24"/>
+              </w:rPr>
+            </w:pPr>
+            <w:r>
+              <w:rPr>
+                <w:rFonts w:ascii="Times New Roman" w:hAnsi="Times New Roman" w:cs="Times New Roman"/>
+                <w:color w:val="000000"/>
+                <w:sz w:val="24"/>
+                <w:szCs w:val="24"/>
+              </w:rPr>
+              <w:t>3</w:t>
+            </w:r>
+            <w:r>
+              <w:rPr>
+                <w:rFonts w:ascii="Times New Roman" w:hAnsi="Times New Roman" w:cs="Times New Roman"/>
+                <w:color w:val="000000"/>
+                <w:sz w:val="24"/>
+                <w:szCs w:val="24"/>
+              </w:rPr>
+              <w:t>.</w:t>
+            </w:r>
+            <w:r>
+              <w:rPr>
+                <w:rFonts w:ascii="Times New Roman" w:hAnsi="Times New Roman" w:cs="Times New Roman"/>
+                <w:color w:val="000000"/>
+                <w:sz w:val="24"/>
+                <w:szCs w:val="24"/>
+              </w:rPr>
+              <w:t>276</w:t>
+            </w:r>
+          </w:p>
+        </w:tc>
+        <w:tc>
+          <w:tcPr>
+            <w:tcW w:w="991" w:type="dxa"/>
+            <w:tcBorders>
+              <w:right w:val="single" w:sz="4" w:space="0" w:color="FFFFFF" w:themeColor="background1"/>
+            </w:tcBorders>
+            <w:shd w:val="clear" w:color="auto" w:fill="FFFFFF" w:themeFill="background1"/>
+            <w:vAlign w:val="center"/>
+          </w:tcPr>
+          <w:p>
+            <w:pPr>
+              <w:jc w:val="center"/>
+              <w:rPr>
+                <w:rFonts w:ascii="Times New Roman" w:hAnsi="Times New Roman" w:cs="Times New Roman"/>
+                <w:color w:val="000000"/>
+                <w:sz w:val="24"/>
+                <w:szCs w:val="24"/>
+              </w:rPr>
+            </w:pPr>
+            <w:r>
+              <w:rPr>
+                <w:rFonts w:ascii="Times New Roman" w:hAnsi="Times New Roman" w:cs="Times New Roman"/>
+                <w:color w:val="000000"/>
+                <w:sz w:val="24"/>
+                <w:szCs w:val="24"/>
+              </w:rPr>
+              <w:t>15</w:t>
+            </w:r>
+            <w:r>
+              <w:rPr>
+                <w:rFonts w:ascii="Times New Roman" w:hAnsi="Times New Roman" w:cs="Times New Roman"/>
+                <w:color w:val="000000"/>
+                <w:sz w:val="24"/>
+                <w:szCs w:val="24"/>
+              </w:rPr>
+              <w:t>.</w:t>
+            </w:r>
+            <w:r>
+              <w:rPr>
+                <w:rFonts w:ascii="Times New Roman" w:hAnsi="Times New Roman" w:cs="Times New Roman"/>
+                <w:color w:val="000000"/>
+                <w:sz w:val="24"/>
+                <w:szCs w:val="24"/>
+              </w:rPr>
+              <w:t>913</w:t>
+            </w:r>
+          </w:p>
+        </w:tc>
+        <w:tc>
+          <w:tcPr>
+            <w:tcW w:w="756" w:type="dxa"/>
+            <w:tcBorders>
+              <w:left w:val="single" w:sz="4" w:space="0" w:color="FFFFFF" w:themeColor="background1"/>
+            </w:tcBorders>
+            <w:shd w:val="clear" w:color="auto" w:fill="FFFFFF" w:themeFill="background1"/>
+            <w:vAlign w:val="center"/>
+          </w:tcPr>
+          <w:p>
+            <w:pPr>
+              <w:jc w:val="center"/>
+              <w:rPr>
+                <w:rFonts w:ascii="Times New Roman" w:hAnsi="Times New Roman" w:cs="Times New Roman"/>
+                <w:color w:val="000000"/>
+                <w:sz w:val="24"/>
+                <w:szCs w:val="24"/>
+              </w:rPr>
+            </w:pPr>
+            <w:r>
+              <w:rPr>
+                <w:rFonts w:ascii="Times New Roman" w:hAnsi="Times New Roman" w:cs="Times New Roman"/>
+                <w:color w:val="000000"/>
+                <w:sz w:val="24"/>
+                <w:szCs w:val="24"/>
+              </w:rPr>
+              <w:t>3</w:t>
+            </w:r>
+            <w:r>
+              <w:rPr>
+                <w:rFonts w:ascii="Times New Roman" w:hAnsi="Times New Roman" w:cs="Times New Roman"/>
+                <w:color w:val="000000"/>
+                <w:sz w:val="24"/>
+                <w:szCs w:val="24"/>
+              </w:rPr>
+              <w:t>.</w:t>
+            </w:r>
+            <w:r>
+              <w:rPr>
+                <w:rFonts w:ascii="Times New Roman" w:hAnsi="Times New Roman" w:cs="Times New Roman"/>
+                <w:color w:val="000000"/>
+                <w:sz w:val="24"/>
+                <w:szCs w:val="24"/>
+              </w:rPr>
+              <w:t>440</w:t>
+            </w:r>
+          </w:p>
+        </w:tc>
+        <w:tc>
+          <w:tcPr>
+            <w:tcW w:w="1026" w:type="dxa"/>
+            <w:tcBorders>
+              <w:right w:val="single" w:sz="4" w:space="0" w:color="FFFFFF" w:themeColor="background1"/>
+            </w:tcBorders>
+            <w:shd w:val="clear" w:color="auto" w:fill="FFFFFF" w:themeFill="background1"/>
+            <w:vAlign w:val="center"/>
+          </w:tcPr>
+          <w:p>
+            <w:pPr>
+              <w:jc w:val="center"/>
+              <w:rPr>
+                <w:rFonts w:ascii="Times New Roman" w:hAnsi="Times New Roman" w:cs="Times New Roman"/>
+                <w:color w:val="000000"/>
+                <w:sz w:val="24"/>
+                <w:szCs w:val="24"/>
+              </w:rPr>
+            </w:pPr>
+            <w:r>
+              <w:rPr>
+                <w:rFonts w:ascii="Times New Roman" w:hAnsi="Times New Roman" w:cs="Times New Roman"/>
+                <w:color w:val="000000"/>
+                <w:sz w:val="24"/>
+                <w:szCs w:val="24"/>
+              </w:rPr>
+              <w:t>15</w:t>
+            </w:r>
+            <w:r>
+              <w:rPr>
+                <w:rFonts w:ascii="Times New Roman" w:hAnsi="Times New Roman" w:cs="Times New Roman"/>
+                <w:color w:val="000000"/>
+                <w:sz w:val="24"/>
+                <w:szCs w:val="24"/>
+              </w:rPr>
+              <w:t>.</w:t>
+            </w:r>
+            <w:r>
+              <w:rPr>
+                <w:rFonts w:ascii="Times New Roman" w:hAnsi="Times New Roman" w:cs="Times New Roman"/>
+                <w:color w:val="000000"/>
+                <w:sz w:val="24"/>
+                <w:szCs w:val="24"/>
+              </w:rPr>
+              <w:t>976</w:t>
+            </w:r>
+          </w:p>
+        </w:tc>
+        <w:tc>
+          <w:tcPr>
+            <w:tcW w:w="756" w:type="dxa"/>
+            <w:tcBorders>
+              <w:left w:val="single" w:sz="4" w:space="0" w:color="FFFFFF" w:themeColor="background1"/>
+            </w:tcBorders>
+            <w:shd w:val="clear" w:color="auto" w:fill="FFFFFF" w:themeFill="background1"/>
+            <w:vAlign w:val="center"/>
+          </w:tcPr>
+          <w:p>
+            <w:pPr>
+              <w:jc w:val="center"/>
+              <w:rPr>
+                <w:rFonts w:ascii="Times New Roman" w:hAnsi="Times New Roman" w:cs="Times New Roman"/>
+                <w:color w:val="000000"/>
+                <w:sz w:val="24"/>
+                <w:szCs w:val="24"/>
+              </w:rPr>
+            </w:pPr>
+            <w:r>
+              <w:rPr>
+                <w:rFonts w:ascii="Times New Roman" w:hAnsi="Times New Roman" w:cs="Times New Roman"/>
+                <w:color w:val="000000"/>
+                <w:sz w:val="24"/>
+                <w:szCs w:val="24"/>
+              </w:rPr>
+              <w:t>3</w:t>
+            </w:r>
+            <w:r>
+              <w:rPr>
+                <w:rFonts w:ascii="Times New Roman" w:hAnsi="Times New Roman" w:cs="Times New Roman"/>
+                <w:color w:val="000000"/>
+                <w:sz w:val="24"/>
+                <w:szCs w:val="24"/>
+              </w:rPr>
+              <w:t>.</w:t>
+            </w:r>
+            <w:r>
+              <w:rPr>
+                <w:rFonts w:ascii="Times New Roman" w:hAnsi="Times New Roman" w:cs="Times New Roman"/>
+                <w:color w:val="000000"/>
+                <w:sz w:val="24"/>
+                <w:szCs w:val="24"/>
+              </w:rPr>
+              <w:t>673</w:t>
+            </w:r>
+          </w:p>
+        </w:tc>
+      </w:tr>
+      <w:tr>
+        <w:trPr>
+          <w:jc w:val="center"/>
+        </w:trPr>
+        <w:tc>
+          <w:tcPr>
+            <w:tcW w:w="1796" w:type="dxa"/>
+            <w:shd w:val="clear" w:color="auto" w:fill="FABF8F" w:themeFill="accent6" w:themeFillTint="99"/>
+            <w:vAlign w:val="center"/>
+          </w:tcPr>
+          <w:p>
+            <w:pPr>
+              <w:pStyle w:val="Sinespaciado"/>
+              <w:ind w:firstLine="0"/>
+              <w:jc w:val="center"/>
+              <w:rPr>
+                <w:b/>
+                <w:lang w:val="es-ES"/>
+              </w:rPr>
+            </w:pPr>
+            <w:r>
+              <w:rPr>
+                <w:b/>
+                <w:lang w:val="es-ES"/>
+              </w:rPr>
+              <w:t>50</w:t>
+            </w:r>
+          </w:p>
+        </w:tc>
+        <w:tc>
+          <w:tcPr>
+            <w:tcW w:w="990" w:type="dxa"/>
+            <w:tcBorders>
+              <w:right w:val="single" w:sz="4" w:space="0" w:color="FFFFFF" w:themeColor="background1"/>
+            </w:tcBorders>
+            <w:shd w:val="clear" w:color="auto" w:fill="FFFFFF" w:themeFill="background1"/>
+            <w:vAlign w:val="center"/>
+          </w:tcPr>
+          <w:p>
+            <w:pPr>
+              <w:jc w:val="center"/>
+              <w:rPr>
+                <w:rFonts w:ascii="Times New Roman" w:hAnsi="Times New Roman" w:cs="Times New Roman"/>
+                <w:color w:val="000000"/>
+                <w:sz w:val="24"/>
+                <w:szCs w:val="24"/>
+              </w:rPr>
+            </w:pPr>
+            <w:r>
+              <w:rPr>
+                <w:rFonts w:ascii="Times New Roman" w:hAnsi="Times New Roman" w:cs="Times New Roman"/>
+                <w:color w:val="000000"/>
+                <w:sz w:val="24"/>
+                <w:szCs w:val="24"/>
+              </w:rPr>
+              <w:t>15</w:t>
+            </w:r>
+            <w:r>
+              <w:rPr>
+                <w:rFonts w:ascii="Times New Roman" w:hAnsi="Times New Roman" w:cs="Times New Roman"/>
+                <w:color w:val="000000"/>
+                <w:sz w:val="24"/>
+                <w:szCs w:val="24"/>
+              </w:rPr>
+              <w:t>.</w:t>
+            </w:r>
+            <w:r>
+              <w:rPr>
+                <w:rFonts w:ascii="Times New Roman" w:hAnsi="Times New Roman" w:cs="Times New Roman"/>
+                <w:color w:val="000000"/>
+                <w:sz w:val="24"/>
+                <w:szCs w:val="24"/>
+              </w:rPr>
+              <w:t>813</w:t>
+            </w:r>
+          </w:p>
+        </w:tc>
+        <w:tc>
+          <w:tcPr>
+            <w:tcW w:w="756" w:type="dxa"/>
+            <w:tcBorders>
+              <w:left w:val="single" w:sz="4" w:space="0" w:color="FFFFFF" w:themeColor="background1"/>
+            </w:tcBorders>
+            <w:shd w:val="clear" w:color="auto" w:fill="FFFFFF" w:themeFill="background1"/>
+            <w:vAlign w:val="center"/>
+          </w:tcPr>
+          <w:p>
+            <w:pPr>
+              <w:jc w:val="center"/>
+              <w:rPr>
+                <w:rFonts w:ascii="Times New Roman" w:hAnsi="Times New Roman" w:cs="Times New Roman"/>
+                <w:color w:val="000000"/>
+                <w:sz w:val="24"/>
+                <w:szCs w:val="24"/>
+              </w:rPr>
+            </w:pPr>
+            <w:r>
+              <w:rPr>
+                <w:rFonts w:ascii="Times New Roman" w:hAnsi="Times New Roman" w:cs="Times New Roman"/>
+                <w:color w:val="000000"/>
+                <w:sz w:val="24"/>
+                <w:szCs w:val="24"/>
+              </w:rPr>
+              <w:t>2</w:t>
+            </w:r>
+            <w:r>
+              <w:rPr>
+                <w:rFonts w:ascii="Times New Roman" w:hAnsi="Times New Roman" w:cs="Times New Roman"/>
+                <w:color w:val="000000"/>
+                <w:sz w:val="24"/>
+                <w:szCs w:val="24"/>
+              </w:rPr>
+              <w:t>.</w:t>
+            </w:r>
+            <w:r>
+              <w:rPr>
+                <w:rFonts w:ascii="Times New Roman" w:hAnsi="Times New Roman" w:cs="Times New Roman"/>
+                <w:color w:val="000000"/>
+                <w:sz w:val="24"/>
+                <w:szCs w:val="24"/>
+              </w:rPr>
+              <w:t>924</w:t>
+            </w:r>
+          </w:p>
+        </w:tc>
+        <w:tc>
+          <w:tcPr>
+            <w:tcW w:w="1157" w:type="dxa"/>
+            <w:tcBorders>
+              <w:right w:val="single" w:sz="4" w:space="0" w:color="FFFFFF" w:themeColor="background1"/>
+            </w:tcBorders>
+            <w:shd w:val="clear" w:color="auto" w:fill="FFFFFF" w:themeFill="background1"/>
+            <w:vAlign w:val="center"/>
+          </w:tcPr>
+          <w:p>
+            <w:pPr>
+              <w:jc w:val="center"/>
+              <w:rPr>
+                <w:rFonts w:ascii="Times New Roman" w:hAnsi="Times New Roman" w:cs="Times New Roman"/>
+                <w:color w:val="000000"/>
+                <w:sz w:val="24"/>
+                <w:szCs w:val="24"/>
+              </w:rPr>
+            </w:pPr>
+            <w:r>
+              <w:rPr>
+                <w:rFonts w:ascii="Times New Roman" w:hAnsi="Times New Roman" w:cs="Times New Roman"/>
+                <w:color w:val="000000"/>
+                <w:sz w:val="24"/>
+                <w:szCs w:val="24"/>
+              </w:rPr>
+              <w:t>16</w:t>
+            </w:r>
+            <w:r>
+              <w:rPr>
+                <w:rFonts w:ascii="Times New Roman" w:hAnsi="Times New Roman" w:cs="Times New Roman"/>
+                <w:color w:val="000000"/>
+                <w:sz w:val="24"/>
+                <w:szCs w:val="24"/>
+              </w:rPr>
+              <w:t>.</w:t>
+            </w:r>
+            <w:r>
+              <w:rPr>
+                <w:rFonts w:ascii="Times New Roman" w:hAnsi="Times New Roman" w:cs="Times New Roman"/>
+                <w:color w:val="000000"/>
+                <w:sz w:val="24"/>
+                <w:szCs w:val="24"/>
+              </w:rPr>
+              <w:t>265</w:t>
+            </w:r>
+          </w:p>
+        </w:tc>
+        <w:tc>
+          <w:tcPr>
+            <w:tcW w:w="756" w:type="dxa"/>
+            <w:tcBorders>
+              <w:left w:val="single" w:sz="4" w:space="0" w:color="FFFFFF" w:themeColor="background1"/>
+            </w:tcBorders>
+            <w:shd w:val="clear" w:color="auto" w:fill="FFFFFF" w:themeFill="background1"/>
+            <w:vAlign w:val="center"/>
+          </w:tcPr>
+          <w:p>
+            <w:pPr>
+              <w:jc w:val="center"/>
+              <w:rPr>
+                <w:rFonts w:ascii="Times New Roman" w:hAnsi="Times New Roman" w:cs="Times New Roman"/>
+                <w:color w:val="000000"/>
+                <w:sz w:val="24"/>
+                <w:szCs w:val="24"/>
+              </w:rPr>
+            </w:pPr>
+            <w:r>
+              <w:rPr>
+                <w:rFonts w:ascii="Times New Roman" w:hAnsi="Times New Roman" w:cs="Times New Roman"/>
+                <w:color w:val="000000"/>
+                <w:sz w:val="24"/>
+                <w:szCs w:val="24"/>
+              </w:rPr>
+              <w:t>3</w:t>
+            </w:r>
+            <w:r>
+              <w:rPr>
+                <w:rFonts w:ascii="Times New Roman" w:hAnsi="Times New Roman" w:cs="Times New Roman"/>
+                <w:color w:val="000000"/>
+                <w:sz w:val="24"/>
+                <w:szCs w:val="24"/>
+              </w:rPr>
+              <w:t>.</w:t>
+            </w:r>
+            <w:r>
+              <w:rPr>
+                <w:rFonts w:ascii="Times New Roman" w:hAnsi="Times New Roman" w:cs="Times New Roman"/>
+                <w:color w:val="000000"/>
+                <w:sz w:val="24"/>
+                <w:szCs w:val="24"/>
+              </w:rPr>
+              <w:t>415</w:t>
+            </w:r>
+          </w:p>
+        </w:tc>
+        <w:tc>
+          <w:tcPr>
+            <w:tcW w:w="991" w:type="dxa"/>
+            <w:tcBorders>
+              <w:right w:val="single" w:sz="4" w:space="0" w:color="FFFFFF" w:themeColor="background1"/>
+            </w:tcBorders>
+            <w:shd w:val="clear" w:color="auto" w:fill="FFFFFF" w:themeFill="background1"/>
+            <w:vAlign w:val="center"/>
+          </w:tcPr>
+          <w:p>
+            <w:pPr>
+              <w:jc w:val="center"/>
+              <w:rPr>
+                <w:rFonts w:ascii="Times New Roman" w:hAnsi="Times New Roman" w:cs="Times New Roman"/>
+                <w:color w:val="000000"/>
+                <w:sz w:val="24"/>
+                <w:szCs w:val="24"/>
+              </w:rPr>
+            </w:pPr>
+            <w:r>
+              <w:rPr>
+                <w:rFonts w:ascii="Times New Roman" w:hAnsi="Times New Roman" w:cs="Times New Roman"/>
+                <w:color w:val="000000"/>
+                <w:sz w:val="24"/>
+                <w:szCs w:val="24"/>
+              </w:rPr>
+              <w:t>15</w:t>
+            </w:r>
+            <w:r>
+              <w:rPr>
+                <w:rFonts w:ascii="Times New Roman" w:hAnsi="Times New Roman" w:cs="Times New Roman"/>
+                <w:color w:val="000000"/>
+                <w:sz w:val="24"/>
+                <w:szCs w:val="24"/>
+              </w:rPr>
+              <w:t>.</w:t>
+            </w:r>
+            <w:r>
+              <w:rPr>
+                <w:rFonts w:ascii="Times New Roman" w:hAnsi="Times New Roman" w:cs="Times New Roman"/>
+                <w:color w:val="000000"/>
+                <w:sz w:val="24"/>
+                <w:szCs w:val="24"/>
+              </w:rPr>
+              <w:t>435</w:t>
+            </w:r>
+          </w:p>
+        </w:tc>
+        <w:tc>
+          <w:tcPr>
+            <w:tcW w:w="756" w:type="dxa"/>
+            <w:tcBorders>
+              <w:left w:val="single" w:sz="4" w:space="0" w:color="FFFFFF" w:themeColor="background1"/>
+            </w:tcBorders>
+            <w:shd w:val="clear" w:color="auto" w:fill="FFFFFF" w:themeFill="background1"/>
+            <w:vAlign w:val="center"/>
+          </w:tcPr>
+          <w:p>
+            <w:pPr>
+              <w:jc w:val="center"/>
+              <w:rPr>
+                <w:rFonts w:ascii="Times New Roman" w:hAnsi="Times New Roman" w:cs="Times New Roman"/>
+                <w:color w:val="000000"/>
+                <w:sz w:val="24"/>
+                <w:szCs w:val="24"/>
+              </w:rPr>
+            </w:pPr>
+            <w:r>
+              <w:rPr>
+                <w:rFonts w:ascii="Times New Roman" w:hAnsi="Times New Roman" w:cs="Times New Roman"/>
+                <w:color w:val="000000"/>
+                <w:sz w:val="24"/>
+                <w:szCs w:val="24"/>
+              </w:rPr>
+              <w:t>2</w:t>
+            </w:r>
+            <w:r>
+              <w:rPr>
+                <w:rFonts w:ascii="Times New Roman" w:hAnsi="Times New Roman" w:cs="Times New Roman"/>
+                <w:color w:val="000000"/>
+                <w:sz w:val="24"/>
+                <w:szCs w:val="24"/>
+              </w:rPr>
+              <w:t>.</w:t>
+            </w:r>
+            <w:r>
+              <w:rPr>
+                <w:rFonts w:ascii="Times New Roman" w:hAnsi="Times New Roman" w:cs="Times New Roman"/>
+                <w:color w:val="000000"/>
+                <w:sz w:val="24"/>
+                <w:szCs w:val="24"/>
+              </w:rPr>
+              <w:t>957</w:t>
+            </w:r>
+          </w:p>
+        </w:tc>
+        <w:tc>
+          <w:tcPr>
+            <w:tcW w:w="1026" w:type="dxa"/>
+            <w:tcBorders>
+              <w:right w:val="single" w:sz="4" w:space="0" w:color="FFFFFF" w:themeColor="background1"/>
+            </w:tcBorders>
+            <w:shd w:val="clear" w:color="auto" w:fill="FFFFFF" w:themeFill="background1"/>
+            <w:vAlign w:val="center"/>
+          </w:tcPr>
+          <w:p>
+            <w:pPr>
+              <w:jc w:val="center"/>
+              <w:rPr>
+                <w:rFonts w:ascii="Times New Roman" w:hAnsi="Times New Roman" w:cs="Times New Roman"/>
+                <w:color w:val="000000"/>
+                <w:sz w:val="24"/>
+                <w:szCs w:val="24"/>
+              </w:rPr>
+            </w:pPr>
+            <w:r>
+              <w:rPr>
+                <w:rFonts w:ascii="Times New Roman" w:hAnsi="Times New Roman" w:cs="Times New Roman"/>
+                <w:color w:val="000000"/>
+                <w:sz w:val="24"/>
+                <w:szCs w:val="24"/>
+              </w:rPr>
+              <w:t>15</w:t>
+            </w:r>
+            <w:r>
+              <w:rPr>
+                <w:rFonts w:ascii="Times New Roman" w:hAnsi="Times New Roman" w:cs="Times New Roman"/>
+                <w:color w:val="000000"/>
+                <w:sz w:val="24"/>
+                <w:szCs w:val="24"/>
+              </w:rPr>
+              <w:t>.</w:t>
+            </w:r>
+            <w:r>
+              <w:rPr>
+                <w:rFonts w:ascii="Times New Roman" w:hAnsi="Times New Roman" w:cs="Times New Roman"/>
+                <w:color w:val="000000"/>
+                <w:sz w:val="24"/>
+                <w:szCs w:val="24"/>
+              </w:rPr>
+              <w:t>158</w:t>
+            </w:r>
+          </w:p>
+        </w:tc>
+        <w:tc>
+          <w:tcPr>
+            <w:tcW w:w="756" w:type="dxa"/>
+            <w:tcBorders>
+              <w:left w:val="single" w:sz="4" w:space="0" w:color="FFFFFF" w:themeColor="background1"/>
+            </w:tcBorders>
+            <w:shd w:val="clear" w:color="auto" w:fill="FFFFFF" w:themeFill="background1"/>
+            <w:vAlign w:val="center"/>
+          </w:tcPr>
+          <w:p>
+            <w:pPr>
+              <w:jc w:val="center"/>
+              <w:rPr>
+                <w:rFonts w:ascii="Times New Roman" w:hAnsi="Times New Roman" w:cs="Times New Roman"/>
+                <w:color w:val="000000"/>
+                <w:sz w:val="24"/>
+                <w:szCs w:val="24"/>
+              </w:rPr>
+            </w:pPr>
+            <w:r>
+              <w:rPr>
+                <w:rFonts w:ascii="Times New Roman" w:hAnsi="Times New Roman" w:cs="Times New Roman"/>
+                <w:color w:val="000000"/>
+                <w:sz w:val="24"/>
+                <w:szCs w:val="24"/>
+              </w:rPr>
+              <w:t>2</w:t>
+            </w:r>
+            <w:r>
+              <w:rPr>
+                <w:rFonts w:ascii="Times New Roman" w:hAnsi="Times New Roman" w:cs="Times New Roman"/>
+                <w:color w:val="000000"/>
+                <w:sz w:val="24"/>
+                <w:szCs w:val="24"/>
+              </w:rPr>
+              <w:t>.</w:t>
+            </w:r>
+            <w:r>
+              <w:rPr>
+                <w:rFonts w:ascii="Times New Roman" w:hAnsi="Times New Roman" w:cs="Times New Roman"/>
+                <w:color w:val="000000"/>
+                <w:sz w:val="24"/>
+                <w:szCs w:val="24"/>
+              </w:rPr>
+              <w:t>620</w:t>
+            </w:r>
+          </w:p>
+        </w:tc>
+      </w:tr>
+    </w:tbl>
+    <w:p>
+      <w:pPr>
+        <w:pStyle w:val="Sinespaciado"/>
+        <w:rPr>
+          <w:lang w:val="es-ES"/>
+        </w:rPr>
+      </w:pPr>
+      <w:proofErr w:type="gramStart"/>
+      <w:r>
+        <w:rPr>
+          <w:lang w:val="es-ES"/>
+        </w:rPr>
+        <w:t>Tabla .</w:t>
+      </w:r>
+      <w:proofErr w:type="gramEnd"/>
+      <w:r>
+        <w:rPr>
+          <w:lang w:val="es-ES"/>
+        </w:rPr>
+        <w:t xml:space="preserve"> Caso 2. </w:t>
+      </w:r>
+      <w:proofErr w:type="spellStart"/>
+      <w:r>
+        <w:rPr>
+          <w:lang w:val="es-ES"/>
+        </w:rPr>
+        <w:t>Clusters</w:t>
+      </w:r>
+      <w:proofErr w:type="spellEnd"/>
+      <w:r>
+        <w:rPr>
+          <w:lang w:val="es-ES"/>
+        </w:rPr>
+        <w:t>: 1.</w:t>
+      </w:r>
+    </w:p>
+    <w:p>
+      <w:pPr>
+        <w:pStyle w:val="Sinespaciado"/>
+        <w:rPr>
+          <w:lang w:val="es-ES"/>
+        </w:rPr>
+      </w:pPr>
+    </w:p>
+    <w:tbl>
+      <w:tblPr>
+        <w:tblStyle w:val="Tablaconcuadrcula"/>
+        <w:tblW w:w="0" w:type="auto"/>
+        <w:jc w:val="center"/>
+        <w:tblInd w:w="-176" w:type="dxa"/>
+        <w:tblLook w:val="04A0" w:firstRow="1" w:lastRow="0" w:firstColumn="1" w:lastColumn="0" w:noHBand="0" w:noVBand="1"/>
+      </w:tblPr>
+      <w:tblGrid>
+        <w:gridCol w:w="1708"/>
+        <w:gridCol w:w="1405"/>
+        <w:gridCol w:w="1411"/>
+      </w:tblGrid>
+      <w:tr>
+        <w:trPr>
+          <w:gridBefore w:val="1"/>
+          <w:wBefore w:w="1708" w:type="dxa"/>
+          <w:jc w:val="center"/>
+        </w:trPr>
+        <w:tc>
+          <w:tcPr>
+            <w:tcW w:w="2816" w:type="dxa"/>
+            <w:gridSpan w:val="2"/>
+            <w:shd w:val="clear" w:color="auto" w:fill="548DD4" w:themeFill="text2" w:themeFillTint="99"/>
+            <w:vAlign w:val="center"/>
+          </w:tcPr>
+          <w:p>
+            <w:pPr>
+              <w:pStyle w:val="Sinespaciado"/>
+              <w:ind w:firstLine="0"/>
+              <w:jc w:val="center"/>
+              <w:rPr>
+                <w:b/>
+                <w:lang w:val="es-ES"/>
+              </w:rPr>
+            </w:pPr>
+            <w:r>
+              <w:rPr>
+                <w:b/>
+                <w:lang w:val="es-ES"/>
+              </w:rPr>
+              <w:t>Resultados globales</w:t>
+            </w:r>
+          </w:p>
+        </w:tc>
+      </w:tr>
+      <w:tr>
+        <w:trPr>
+          <w:jc w:val="center"/>
+        </w:trPr>
+        <w:tc>
+          <w:tcPr>
+            <w:tcW w:w="1708" w:type="dxa"/>
+            <w:shd w:val="clear" w:color="auto" w:fill="FF7D25"/>
+            <w:vAlign w:val="center"/>
+          </w:tcPr>
+          <w:p>
+            <w:pPr>
+              <w:pStyle w:val="Sinespaciado"/>
+              <w:ind w:firstLine="0"/>
+              <w:jc w:val="center"/>
+              <w:rPr>
+                <w:b/>
+                <w:lang w:val="es-ES"/>
+              </w:rPr>
+            </w:pPr>
+            <w:r>
+              <w:rPr>
+                <w:b/>
+                <w:lang w:val="es-ES"/>
+              </w:rPr>
+              <w:t>Nº de sensores</w:t>
+            </w:r>
+          </w:p>
+        </w:tc>
+        <w:tc>
+          <w:tcPr>
+            <w:tcW w:w="1405" w:type="dxa"/>
+            <w:shd w:val="clear" w:color="auto" w:fill="FABF8F" w:themeFill="accent6" w:themeFillTint="99"/>
+            <w:vAlign w:val="center"/>
+          </w:tcPr>
+          <w:p>
+            <w:pPr>
+              <w:pStyle w:val="Sinespaciado"/>
+              <w:ind w:firstLine="0"/>
+              <w:jc w:val="center"/>
+              <w:rPr>
+                <w:b/>
+                <w:lang w:val="es-ES"/>
+              </w:rPr>
+            </w:pPr>
+            <w:r>
+              <w:rPr>
+                <w:b/>
+                <w:lang w:val="es-ES"/>
+              </w:rPr>
+              <w:t>Media</w:t>
+            </w:r>
+          </w:p>
+        </w:tc>
+        <w:tc>
+          <w:tcPr>
+            <w:tcW w:w="1411" w:type="dxa"/>
+            <w:shd w:val="clear" w:color="auto" w:fill="FABF8F" w:themeFill="accent6" w:themeFillTint="99"/>
+            <w:vAlign w:val="center"/>
+          </w:tcPr>
+          <w:p>
+            <w:pPr>
+              <w:pStyle w:val="Sinespaciado"/>
+              <w:ind w:firstLine="0"/>
+              <w:jc w:val="center"/>
+              <w:rPr>
+                <w:b/>
+                <w:i/>
+                <w:lang w:val="es-ES"/>
+              </w:rPr>
+            </w:pPr>
+            <w:r>
+              <w:rPr>
+                <w:b/>
+                <w:i/>
+                <w:lang w:val="es-ES"/>
+              </w:rPr>
+              <w:t>σ</w:t>
+            </w:r>
+          </w:p>
+        </w:tc>
+      </w:tr>
+      <w:tr>
+        <w:trPr>
+          <w:jc w:val="center"/>
+        </w:trPr>
+        <w:tc>
+          <w:tcPr>
+            <w:tcW w:w="1708" w:type="dxa"/>
+            <w:shd w:val="clear" w:color="auto" w:fill="FABF8F" w:themeFill="accent6" w:themeFillTint="99"/>
+            <w:vAlign w:val="center"/>
+          </w:tcPr>
+          <w:p>
+            <w:pPr>
+              <w:pStyle w:val="Sinespaciado"/>
+              <w:ind w:firstLine="0"/>
+              <w:jc w:val="center"/>
+              <w:rPr>
+                <w:b/>
+                <w:lang w:val="es-ES"/>
+              </w:rPr>
+            </w:pPr>
+            <w:bookmarkStart w:id="0" w:name="_GoBack" w:colFirst="1" w:colLast="2"/>
+            <w:r>
+              <w:rPr>
+                <w:b/>
+                <w:lang w:val="es-ES"/>
+              </w:rPr>
+              <w:t>2</w:t>
+            </w:r>
+          </w:p>
+        </w:tc>
+        <w:tc>
+          <w:tcPr>
+            <w:tcW w:w="1405" w:type="dxa"/>
+            <w:tcBorders>
+              <w:right w:val="single" w:sz="4" w:space="0" w:color="FFFFFF" w:themeColor="background1"/>
+            </w:tcBorders>
+            <w:shd w:val="clear" w:color="auto" w:fill="FFFFFF" w:themeFill="background1"/>
+            <w:vAlign w:val="center"/>
+          </w:tcPr>
+          <w:p>
+            <w:pPr>
+              <w:jc w:val="center"/>
+              <w:rPr>
+                <w:rFonts w:ascii="Times New Roman" w:hAnsi="Times New Roman" w:cs="Times New Roman"/>
+                <w:color w:val="000000"/>
+                <w:sz w:val="24"/>
+                <w:szCs w:val="24"/>
+              </w:rPr>
+            </w:pPr>
+            <w:r>
+              <w:rPr>
+                <w:rFonts w:ascii="Times New Roman" w:hAnsi="Times New Roman" w:cs="Times New Roman"/>
+                <w:color w:val="000000"/>
+                <w:sz w:val="24"/>
+                <w:szCs w:val="24"/>
+              </w:rPr>
+              <w:t>1</w:t>
+            </w:r>
+            <w:r>
+              <w:rPr>
+                <w:rFonts w:ascii="Times New Roman" w:hAnsi="Times New Roman" w:cs="Times New Roman"/>
+                <w:color w:val="000000"/>
+                <w:sz w:val="24"/>
+                <w:szCs w:val="24"/>
+              </w:rPr>
+              <w:t>.</w:t>
+            </w:r>
+            <w:r>
+              <w:rPr>
+                <w:rFonts w:ascii="Times New Roman" w:hAnsi="Times New Roman" w:cs="Times New Roman"/>
+                <w:color w:val="000000"/>
+                <w:sz w:val="24"/>
+                <w:szCs w:val="24"/>
+              </w:rPr>
+              <w:t>803</w:t>
+            </w:r>
+          </w:p>
+        </w:tc>
+        <w:tc>
+          <w:tcPr>
+            <w:tcW w:w="1411" w:type="dxa"/>
+            <w:tcBorders>
+              <w:left w:val="single" w:sz="4" w:space="0" w:color="FFFFFF" w:themeColor="background1"/>
+            </w:tcBorders>
+            <w:shd w:val="clear" w:color="auto" w:fill="FFFFFF" w:themeFill="background1"/>
+            <w:vAlign w:val="center"/>
+          </w:tcPr>
+          <w:p>
+            <w:pPr>
+              <w:jc w:val="center"/>
+              <w:rPr>
+                <w:rFonts w:ascii="Times New Roman" w:hAnsi="Times New Roman" w:cs="Times New Roman"/>
+                <w:color w:val="000000"/>
+                <w:sz w:val="24"/>
+                <w:szCs w:val="24"/>
+              </w:rPr>
+            </w:pPr>
+            <w:r>
+              <w:rPr>
+                <w:rFonts w:ascii="Times New Roman" w:hAnsi="Times New Roman" w:cs="Times New Roman"/>
+                <w:color w:val="000000"/>
+                <w:sz w:val="24"/>
+                <w:szCs w:val="24"/>
+              </w:rPr>
+              <w:t>0</w:t>
+            </w:r>
+            <w:r>
+              <w:rPr>
+                <w:rFonts w:ascii="Times New Roman" w:hAnsi="Times New Roman" w:cs="Times New Roman"/>
+                <w:color w:val="000000"/>
+                <w:sz w:val="24"/>
+                <w:szCs w:val="24"/>
+              </w:rPr>
+              <w:t>.</w:t>
+            </w:r>
+            <w:r>
+              <w:rPr>
+                <w:rFonts w:ascii="Times New Roman" w:hAnsi="Times New Roman" w:cs="Times New Roman"/>
+                <w:color w:val="000000"/>
+                <w:sz w:val="24"/>
+                <w:szCs w:val="24"/>
+              </w:rPr>
+              <w:t>084</w:t>
+            </w:r>
+          </w:p>
+        </w:tc>
+      </w:tr>
+      <w:tr>
+        <w:trPr>
+          <w:jc w:val="center"/>
+        </w:trPr>
+        <w:tc>
+          <w:tcPr>
+            <w:tcW w:w="1708" w:type="dxa"/>
+            <w:shd w:val="clear" w:color="auto" w:fill="FABF8F" w:themeFill="accent6" w:themeFillTint="99"/>
+            <w:vAlign w:val="center"/>
+          </w:tcPr>
+          <w:p>
+            <w:pPr>
+              <w:pStyle w:val="Sinespaciado"/>
+              <w:ind w:firstLine="0"/>
+              <w:jc w:val="center"/>
+              <w:rPr>
+                <w:b/>
+                <w:lang w:val="es-ES"/>
+              </w:rPr>
+            </w:pPr>
+            <w:r>
+              <w:rPr>
+                <w:b/>
+                <w:lang w:val="es-ES"/>
+              </w:rPr>
+              <w:t>5</w:t>
+            </w:r>
+          </w:p>
+        </w:tc>
+        <w:tc>
+          <w:tcPr>
+            <w:tcW w:w="1405" w:type="dxa"/>
+            <w:tcBorders>
+              <w:right w:val="single" w:sz="4" w:space="0" w:color="FFFFFF" w:themeColor="background1"/>
+            </w:tcBorders>
+            <w:shd w:val="clear" w:color="auto" w:fill="FFFFFF" w:themeFill="background1"/>
+            <w:vAlign w:val="center"/>
+          </w:tcPr>
+          <w:p>
+            <w:pPr>
+              <w:jc w:val="center"/>
+              <w:rPr>
+                <w:rFonts w:ascii="Times New Roman" w:hAnsi="Times New Roman" w:cs="Times New Roman"/>
+                <w:color w:val="000000"/>
+                <w:sz w:val="24"/>
+                <w:szCs w:val="24"/>
+              </w:rPr>
+            </w:pPr>
+            <w:r>
+              <w:rPr>
+                <w:rFonts w:ascii="Times New Roman" w:hAnsi="Times New Roman" w:cs="Times New Roman"/>
+                <w:color w:val="000000"/>
+                <w:sz w:val="24"/>
+                <w:szCs w:val="24"/>
+              </w:rPr>
+              <w:t>4</w:t>
+            </w:r>
+            <w:r>
+              <w:rPr>
+                <w:rFonts w:ascii="Times New Roman" w:hAnsi="Times New Roman" w:cs="Times New Roman"/>
+                <w:color w:val="000000"/>
+                <w:sz w:val="24"/>
+                <w:szCs w:val="24"/>
+              </w:rPr>
+              <w:t>.</w:t>
+            </w:r>
+            <w:r>
+              <w:rPr>
+                <w:rFonts w:ascii="Times New Roman" w:hAnsi="Times New Roman" w:cs="Times New Roman"/>
+                <w:color w:val="000000"/>
+                <w:sz w:val="24"/>
+                <w:szCs w:val="24"/>
+              </w:rPr>
+              <w:t>446</w:t>
+            </w:r>
+          </w:p>
+        </w:tc>
+        <w:tc>
+          <w:tcPr>
+            <w:tcW w:w="1411" w:type="dxa"/>
+            <w:tcBorders>
+              <w:left w:val="single" w:sz="4" w:space="0" w:color="FFFFFF" w:themeColor="background1"/>
+            </w:tcBorders>
+            <w:shd w:val="clear" w:color="auto" w:fill="FFFFFF" w:themeFill="background1"/>
+            <w:vAlign w:val="center"/>
+          </w:tcPr>
+          <w:p>
+            <w:pPr>
+              <w:jc w:val="center"/>
+              <w:rPr>
+                <w:rFonts w:ascii="Times New Roman" w:hAnsi="Times New Roman" w:cs="Times New Roman"/>
+                <w:color w:val="000000"/>
+                <w:sz w:val="24"/>
+                <w:szCs w:val="24"/>
+              </w:rPr>
+            </w:pPr>
+            <w:r>
+              <w:rPr>
+                <w:rFonts w:ascii="Times New Roman" w:hAnsi="Times New Roman" w:cs="Times New Roman"/>
+                <w:color w:val="000000"/>
+                <w:sz w:val="24"/>
+                <w:szCs w:val="24"/>
+              </w:rPr>
+              <w:t>0</w:t>
+            </w:r>
+            <w:r>
+              <w:rPr>
+                <w:rFonts w:ascii="Times New Roman" w:hAnsi="Times New Roman" w:cs="Times New Roman"/>
+                <w:color w:val="000000"/>
+                <w:sz w:val="24"/>
+                <w:szCs w:val="24"/>
+              </w:rPr>
+              <w:t>.</w:t>
+            </w:r>
+            <w:r>
+              <w:rPr>
+                <w:rFonts w:ascii="Times New Roman" w:hAnsi="Times New Roman" w:cs="Times New Roman"/>
+                <w:color w:val="000000"/>
+                <w:sz w:val="24"/>
+                <w:szCs w:val="24"/>
+              </w:rPr>
+              <w:t>318</w:t>
+            </w:r>
+          </w:p>
+        </w:tc>
+      </w:tr>
+      <w:tr>
+        <w:trPr>
+          <w:jc w:val="center"/>
+        </w:trPr>
+        <w:tc>
+          <w:tcPr>
+            <w:tcW w:w="1708" w:type="dxa"/>
+            <w:shd w:val="clear" w:color="auto" w:fill="FABF8F" w:themeFill="accent6" w:themeFillTint="99"/>
+            <w:vAlign w:val="center"/>
+          </w:tcPr>
+          <w:p>
+            <w:pPr>
+              <w:pStyle w:val="Sinespaciado"/>
+              <w:ind w:firstLine="0"/>
+              <w:jc w:val="center"/>
+              <w:rPr>
+                <w:b/>
+                <w:lang w:val="es-ES"/>
+              </w:rPr>
+            </w:pPr>
+            <w:r>
+              <w:rPr>
+                <w:b/>
+                <w:lang w:val="es-ES"/>
+              </w:rPr>
+              <w:t>10</w:t>
+            </w:r>
+          </w:p>
+        </w:tc>
+        <w:tc>
+          <w:tcPr>
+            <w:tcW w:w="1405" w:type="dxa"/>
+            <w:tcBorders>
+              <w:right w:val="single" w:sz="4" w:space="0" w:color="FFFFFF" w:themeColor="background1"/>
+            </w:tcBorders>
+            <w:shd w:val="clear" w:color="auto" w:fill="FFFFFF" w:themeFill="background1"/>
+            <w:vAlign w:val="center"/>
+          </w:tcPr>
+          <w:p>
+            <w:pPr>
+              <w:jc w:val="center"/>
+              <w:rPr>
+                <w:rFonts w:ascii="Times New Roman" w:hAnsi="Times New Roman" w:cs="Times New Roman"/>
+                <w:color w:val="000000"/>
+                <w:sz w:val="24"/>
+                <w:szCs w:val="24"/>
+              </w:rPr>
+            </w:pPr>
+            <w:r>
+              <w:rPr>
+                <w:rFonts w:ascii="Times New Roman" w:hAnsi="Times New Roman" w:cs="Times New Roman"/>
+                <w:color w:val="000000"/>
+                <w:sz w:val="24"/>
+                <w:szCs w:val="24"/>
+              </w:rPr>
+              <w:t>9</w:t>
+            </w:r>
+            <w:r>
+              <w:rPr>
+                <w:rFonts w:ascii="Times New Roman" w:hAnsi="Times New Roman" w:cs="Times New Roman"/>
+                <w:color w:val="000000"/>
+                <w:sz w:val="24"/>
+                <w:szCs w:val="24"/>
+              </w:rPr>
+              <w:t>.</w:t>
+            </w:r>
+            <w:r>
+              <w:rPr>
+                <w:rFonts w:ascii="Times New Roman" w:hAnsi="Times New Roman" w:cs="Times New Roman"/>
+                <w:color w:val="000000"/>
+                <w:sz w:val="24"/>
+                <w:szCs w:val="24"/>
+              </w:rPr>
+              <w:t>720</w:t>
+            </w:r>
+          </w:p>
+        </w:tc>
+        <w:tc>
+          <w:tcPr>
+            <w:tcW w:w="1411" w:type="dxa"/>
+            <w:tcBorders>
+              <w:left w:val="single" w:sz="4" w:space="0" w:color="FFFFFF" w:themeColor="background1"/>
+            </w:tcBorders>
+            <w:shd w:val="clear" w:color="auto" w:fill="FFFFFF" w:themeFill="background1"/>
+            <w:vAlign w:val="center"/>
+          </w:tcPr>
+          <w:p>
+            <w:pPr>
+              <w:jc w:val="center"/>
+              <w:rPr>
+                <w:rFonts w:ascii="Times New Roman" w:hAnsi="Times New Roman" w:cs="Times New Roman"/>
+                <w:color w:val="000000"/>
+                <w:sz w:val="24"/>
+                <w:szCs w:val="24"/>
+              </w:rPr>
+            </w:pPr>
+            <w:r>
+              <w:rPr>
+                <w:rFonts w:ascii="Times New Roman" w:hAnsi="Times New Roman" w:cs="Times New Roman"/>
+                <w:color w:val="000000"/>
+                <w:sz w:val="24"/>
+                <w:szCs w:val="24"/>
+              </w:rPr>
+              <w:t>1</w:t>
+            </w:r>
+            <w:r>
+              <w:rPr>
+                <w:rFonts w:ascii="Times New Roman" w:hAnsi="Times New Roman" w:cs="Times New Roman"/>
+                <w:color w:val="000000"/>
+                <w:sz w:val="24"/>
+                <w:szCs w:val="24"/>
+              </w:rPr>
+              <w:t>.</w:t>
+            </w:r>
+            <w:r>
+              <w:rPr>
+                <w:rFonts w:ascii="Times New Roman" w:hAnsi="Times New Roman" w:cs="Times New Roman"/>
+                <w:color w:val="000000"/>
+                <w:sz w:val="24"/>
+                <w:szCs w:val="24"/>
+              </w:rPr>
+              <w:t>476</w:t>
+            </w:r>
+          </w:p>
+        </w:tc>
+      </w:tr>
+      <w:tr>
+        <w:trPr>
+          <w:jc w:val="center"/>
+        </w:trPr>
+        <w:tc>
+          <w:tcPr>
+            <w:tcW w:w="1708" w:type="dxa"/>
+            <w:shd w:val="clear" w:color="auto" w:fill="FABF8F" w:themeFill="accent6" w:themeFillTint="99"/>
+            <w:vAlign w:val="center"/>
+          </w:tcPr>
+          <w:p>
+            <w:pPr>
+              <w:pStyle w:val="Sinespaciado"/>
+              <w:ind w:firstLine="0"/>
+              <w:jc w:val="center"/>
+              <w:rPr>
+                <w:b/>
+                <w:lang w:val="es-ES"/>
+              </w:rPr>
+            </w:pPr>
+            <w:r>
+              <w:rPr>
+                <w:b/>
+                <w:lang w:val="es-ES"/>
+              </w:rPr>
+              <w:t>20</w:t>
+            </w:r>
+          </w:p>
+        </w:tc>
+        <w:tc>
+          <w:tcPr>
+            <w:tcW w:w="1405" w:type="dxa"/>
+            <w:tcBorders>
+              <w:right w:val="single" w:sz="4" w:space="0" w:color="FFFFFF" w:themeColor="background1"/>
+            </w:tcBorders>
+            <w:shd w:val="clear" w:color="auto" w:fill="FFFFFF" w:themeFill="background1"/>
+            <w:vAlign w:val="center"/>
+          </w:tcPr>
+          <w:p>
+            <w:pPr>
+              <w:jc w:val="center"/>
+              <w:rPr>
+                <w:rFonts w:ascii="Times New Roman" w:hAnsi="Times New Roman" w:cs="Times New Roman"/>
+                <w:color w:val="000000"/>
+                <w:sz w:val="24"/>
+                <w:szCs w:val="24"/>
+              </w:rPr>
+            </w:pPr>
+            <w:r>
+              <w:rPr>
+                <w:rFonts w:ascii="Times New Roman" w:hAnsi="Times New Roman" w:cs="Times New Roman"/>
+                <w:color w:val="000000"/>
+                <w:sz w:val="24"/>
+                <w:szCs w:val="24"/>
+              </w:rPr>
+              <w:t>16</w:t>
+            </w:r>
+            <w:r>
+              <w:rPr>
+                <w:rFonts w:ascii="Times New Roman" w:hAnsi="Times New Roman" w:cs="Times New Roman"/>
+                <w:color w:val="000000"/>
+                <w:sz w:val="24"/>
+                <w:szCs w:val="24"/>
+              </w:rPr>
+              <w:t>.</w:t>
+            </w:r>
+            <w:r>
+              <w:rPr>
+                <w:rFonts w:ascii="Times New Roman" w:hAnsi="Times New Roman" w:cs="Times New Roman"/>
+                <w:color w:val="000000"/>
+                <w:sz w:val="24"/>
+                <w:szCs w:val="24"/>
+              </w:rPr>
+              <w:t>080</w:t>
+            </w:r>
+          </w:p>
+        </w:tc>
+        <w:tc>
+          <w:tcPr>
+            <w:tcW w:w="1411" w:type="dxa"/>
+            <w:tcBorders>
+              <w:left w:val="single" w:sz="4" w:space="0" w:color="FFFFFF" w:themeColor="background1"/>
+            </w:tcBorders>
+            <w:shd w:val="clear" w:color="auto" w:fill="FFFFFF" w:themeFill="background1"/>
+            <w:vAlign w:val="center"/>
+          </w:tcPr>
+          <w:p>
+            <w:pPr>
+              <w:jc w:val="center"/>
+              <w:rPr>
+                <w:rFonts w:ascii="Times New Roman" w:hAnsi="Times New Roman" w:cs="Times New Roman"/>
+                <w:color w:val="000000"/>
+                <w:sz w:val="24"/>
+                <w:szCs w:val="24"/>
+              </w:rPr>
+            </w:pPr>
+            <w:r>
+              <w:rPr>
+                <w:rFonts w:ascii="Times New Roman" w:hAnsi="Times New Roman" w:cs="Times New Roman"/>
+                <w:color w:val="000000"/>
+                <w:sz w:val="24"/>
+                <w:szCs w:val="24"/>
+              </w:rPr>
+              <w:t>3</w:t>
+            </w:r>
+            <w:r>
+              <w:rPr>
+                <w:rFonts w:ascii="Times New Roman" w:hAnsi="Times New Roman" w:cs="Times New Roman"/>
+                <w:color w:val="000000"/>
+                <w:sz w:val="24"/>
+                <w:szCs w:val="24"/>
+              </w:rPr>
+              <w:t>.</w:t>
+            </w:r>
+            <w:r>
+              <w:rPr>
+                <w:rFonts w:ascii="Times New Roman" w:hAnsi="Times New Roman" w:cs="Times New Roman"/>
+                <w:color w:val="000000"/>
+                <w:sz w:val="24"/>
+                <w:szCs w:val="24"/>
+              </w:rPr>
+              <w:t>265</w:t>
+            </w:r>
+          </w:p>
+        </w:tc>
+      </w:tr>
+      <w:tr>
+        <w:trPr>
+          <w:jc w:val="center"/>
+        </w:trPr>
+        <w:tc>
+          <w:tcPr>
+            <w:tcW w:w="1708" w:type="dxa"/>
+            <w:shd w:val="clear" w:color="auto" w:fill="FABF8F" w:themeFill="accent6" w:themeFillTint="99"/>
+            <w:vAlign w:val="center"/>
+          </w:tcPr>
+          <w:p>
+            <w:pPr>
+              <w:pStyle w:val="Sinespaciado"/>
+              <w:ind w:firstLine="0"/>
+              <w:jc w:val="center"/>
+              <w:rPr>
+                <w:b/>
+                <w:lang w:val="es-ES"/>
+              </w:rPr>
+            </w:pPr>
+            <w:r>
+              <w:rPr>
+                <w:b/>
+                <w:lang w:val="es-ES"/>
+              </w:rPr>
+              <w:t>50</w:t>
+            </w:r>
+          </w:p>
+        </w:tc>
+        <w:tc>
+          <w:tcPr>
+            <w:tcW w:w="1405" w:type="dxa"/>
+            <w:tcBorders>
+              <w:right w:val="single" w:sz="4" w:space="0" w:color="FFFFFF" w:themeColor="background1"/>
+            </w:tcBorders>
+            <w:shd w:val="clear" w:color="auto" w:fill="FFFFFF" w:themeFill="background1"/>
+            <w:vAlign w:val="center"/>
+          </w:tcPr>
+          <w:p>
+            <w:pPr>
+              <w:jc w:val="center"/>
+              <w:rPr>
+                <w:rFonts w:ascii="Times New Roman" w:hAnsi="Times New Roman" w:cs="Times New Roman"/>
+                <w:color w:val="000000"/>
+                <w:sz w:val="24"/>
+                <w:szCs w:val="24"/>
+              </w:rPr>
+            </w:pPr>
+            <w:r>
+              <w:rPr>
+                <w:rFonts w:ascii="Times New Roman" w:hAnsi="Times New Roman" w:cs="Times New Roman"/>
+                <w:color w:val="000000"/>
+                <w:sz w:val="24"/>
+                <w:szCs w:val="24"/>
+              </w:rPr>
+              <w:t>15</w:t>
+            </w:r>
+            <w:r>
+              <w:rPr>
+                <w:rFonts w:ascii="Times New Roman" w:hAnsi="Times New Roman" w:cs="Times New Roman"/>
+                <w:color w:val="000000"/>
+                <w:sz w:val="24"/>
+                <w:szCs w:val="24"/>
+              </w:rPr>
+              <w:t>.</w:t>
+            </w:r>
+            <w:r>
+              <w:rPr>
+                <w:rFonts w:ascii="Times New Roman" w:hAnsi="Times New Roman" w:cs="Times New Roman"/>
+                <w:color w:val="000000"/>
+                <w:sz w:val="24"/>
+                <w:szCs w:val="24"/>
+              </w:rPr>
+              <w:t>668</w:t>
+            </w:r>
+          </w:p>
+        </w:tc>
+        <w:tc>
+          <w:tcPr>
+            <w:tcW w:w="1411" w:type="dxa"/>
+            <w:tcBorders>
+              <w:left w:val="single" w:sz="4" w:space="0" w:color="FFFFFF" w:themeColor="background1"/>
+            </w:tcBorders>
+            <w:shd w:val="clear" w:color="auto" w:fill="FFFFFF" w:themeFill="background1"/>
+            <w:vAlign w:val="center"/>
+          </w:tcPr>
+          <w:p>
+            <w:pPr>
+              <w:jc w:val="center"/>
+              <w:rPr>
+                <w:rFonts w:ascii="Times New Roman" w:hAnsi="Times New Roman" w:cs="Times New Roman"/>
+                <w:color w:val="000000"/>
+                <w:sz w:val="24"/>
+                <w:szCs w:val="24"/>
+              </w:rPr>
+            </w:pPr>
+            <w:r>
+              <w:rPr>
+                <w:rFonts w:ascii="Times New Roman" w:hAnsi="Times New Roman" w:cs="Times New Roman"/>
+                <w:color w:val="000000"/>
+                <w:sz w:val="24"/>
+                <w:szCs w:val="24"/>
+              </w:rPr>
+              <w:t>2</w:t>
+            </w:r>
+            <w:r>
+              <w:rPr>
+                <w:rFonts w:ascii="Times New Roman" w:hAnsi="Times New Roman" w:cs="Times New Roman"/>
+                <w:color w:val="000000"/>
+                <w:sz w:val="24"/>
+                <w:szCs w:val="24"/>
+              </w:rPr>
+              <w:t>.</w:t>
+            </w:r>
+            <w:r>
+              <w:rPr>
+                <w:rFonts w:ascii="Times New Roman" w:hAnsi="Times New Roman" w:cs="Times New Roman"/>
+                <w:color w:val="000000"/>
+                <w:sz w:val="24"/>
+                <w:szCs w:val="24"/>
+              </w:rPr>
+              <w:t>984</w:t>
+            </w:r>
+          </w:p>
+        </w:tc>
+      </w:tr>
+    </w:tbl>
+    <w:bookmarkEnd w:id="0"/>
+    <w:p>
+      <w:pPr>
+        <w:pStyle w:val="Sinespaciado"/>
+        <w:rPr>
+          <w:lang w:val="es-ES"/>
+        </w:rPr>
+      </w:pPr>
+      <w:proofErr w:type="gramStart"/>
+      <w:r>
+        <w:rPr>
+          <w:lang w:val="es-ES"/>
+        </w:rPr>
+        <w:t>Tabla .</w:t>
+      </w:r>
+      <w:proofErr w:type="gramEnd"/>
+      <w:r>
+        <w:rPr>
+          <w:lang w:val="es-ES"/>
+        </w:rPr>
+        <w:t xml:space="preserve"> Caso 2. Resultados globales. </w:t>
+      </w:r>
+      <w:proofErr w:type="spellStart"/>
+      <w:r>
+        <w:rPr>
+          <w:lang w:val="es-ES"/>
+        </w:rPr>
+        <w:t>Clusters</w:t>
+      </w:r>
+      <w:proofErr w:type="spellEnd"/>
+      <w:r>
+        <w:rPr>
+          <w:lang w:val="es-ES"/>
+        </w:rPr>
+        <w:t>: 1.</w:t>
+      </w:r>
+    </w:p>
+    <w:p>
+      <w:pPr>
+        <w:pStyle w:val="Sinespaciado"/>
+        <w:rPr>
+          <w:lang w:val="es-ES"/>
+        </w:rPr>
+      </w:pPr>
     </w:p>
     <w:p>
       <w:pPr>
@@ -1642,7 +5085,7 @@
         <v:path o:extrusionok="f" gradientshapeok="t" o:connecttype="rect"/>
         <o:lock v:ext="edit" aspectratio="t"/>
       </v:shapetype>
-      <v:shape id="_x0000_i1027" type="#_x0000_t75" style="width:11.25pt;height:11.25pt" o:bullet="t">
+      <v:shape id="_x0000_i1030" type="#_x0000_t75" style="width:11.25pt;height:11.25pt" o:bullet="t">
         <v:imagedata r:id="rId1" o:title="mso4DE5"/>
       </v:shape>
     </w:pict>
@@ -1925,7 +5368,7 @@
   <w:style w:type="paragraph" w:default="1" w:styleId="Normal">
     <w:name w:val="Normal"/>
     <w:qFormat/>
-    <w:rsid w:val="00321BE0"/>
+    <w:rsid w:val="00020C2E"/>
   </w:style>
   <w:style w:type="paragraph" w:styleId="Ttulo1">
     <w:name w:val="heading 1"/>
@@ -2443,7 +5886,7 @@
   <w:style w:type="paragraph" w:default="1" w:styleId="Normal">
     <w:name w:val="Normal"/>
     <w:qFormat/>
-    <w:rsid w:val="00321BE0"/>
+    <w:rsid w:val="00020C2E"/>
   </w:style>
   <w:style w:type="paragraph" w:styleId="Ttulo1">
     <w:name w:val="heading 1"/>

</xml_diff>

<commit_message>
Creadas nuevas gráficas con las eficiencias máximas que se pueden conseguir. Me he quedado por casos de estudio 4.
</commit_message>
<xml_diff>
--- a/Proyecto/Casos de estudio 3.docx
+++ b/Proyecto/Casos de estudio 3.docx
@@ -89,6 +89,52 @@
     <w:p>
       <w:pPr>
         <w:pStyle w:val="Sinespaciado"/>
+        <w:tabs>
+          <w:tab w:val="left" w:pos="1455"/>
+        </w:tabs>
+        <w:rPr>
+          <w:sz w:val="8"/>
+          <w:szCs w:val="8"/>
+          <w:lang w:val="es-ES"/>
+        </w:rPr>
+      </w:pPr>
+      <w:r>
+        <w:rPr>
+          <w:sz w:val="8"/>
+          <w:szCs w:val="8"/>
+          <w:lang w:val="es-ES"/>
+        </w:rPr>
+        <w:tab/>
+      </w:r>
+    </w:p>
+    <w:p>
+      <w:pPr>
+        <w:pStyle w:val="Sinespaciado"/>
+        <w:numPr>
+          <w:ilvl w:val="0"/>
+          <w:numId w:val="1"/>
+        </w:numPr>
+        <w:rPr>
+          <w:lang w:val="es-ES"/>
+        </w:rPr>
+      </w:pPr>
+      <w:r>
+        <w:rPr>
+          <w:lang w:val="es-ES"/>
+        </w:rPr>
+        <w:t>Sensores con posiciones aleatorias fijas.</w:t>
+      </w:r>
+      <w:r>
+        <w:rPr>
+          <w:lang w:val="es-ES"/>
+        </w:rPr>
+        <w:t xml:space="preserve"> </w:t>
+      </w:r>
+    </w:p>
+    <w:p>
+      <w:pPr>
+        <w:pStyle w:val="Sinespaciado"/>
+        <w:ind w:left="644" w:firstLine="0"/>
         <w:rPr>
           <w:sz w:val="8"/>
           <w:szCs w:val="8"/>
@@ -111,7 +157,7 @@
         <w:rPr>
           <w:lang w:val="es-ES"/>
         </w:rPr>
-        <w:t>Sensores con posiciones aleatorias fijas.</w:t>
+        <w:t>Dos dimensiones, plano XY.</w:t>
       </w:r>
       <w:r>
         <w:rPr>
@@ -146,7 +192,7 @@
         <w:rPr>
           <w:lang w:val="es-ES"/>
         </w:rPr>
-        <w:t>Dos dimensiones, plano XY.</w:t>
+        <w:t>Carga de batería aleatoria para todos los sensores.</w:t>
       </w:r>
       <w:r>
         <w:rPr>
@@ -181,7 +227,7 @@
         <w:rPr>
           <w:lang w:val="es-ES"/>
         </w:rPr>
-        <w:t>Carga de batería aleatoria para todos los sensores.</w:t>
+        <w:t>Antenas isotrópicas. Antenas dipolo.</w:t>
       </w:r>
       <w:r>
         <w:rPr>
@@ -214,9 +260,42 @@
       </w:pPr>
       <w:r>
         <w:rPr>
-          <w:lang w:val="es-ES"/>
-        </w:rPr>
-        <w:t>Antenas isotrópicas. Antenas dipolo.</w:t>
+          <w:i/>
+          <w:lang w:val="es-ES"/>
+        </w:rPr>
+        <w:t>φ</w:t>
+      </w:r>
+      <w:r>
+        <w:rPr>
+          <w:lang w:val="es-ES"/>
+        </w:rPr>
+        <w:t xml:space="preserve"> = 0º, </w:t>
+      </w:r>
+      <w:r>
+        <w:rPr>
+          <w:i/>
+          <w:lang w:val="es-ES"/>
+        </w:rPr>
+        <w:t>φ</w:t>
+      </w:r>
+      <w:r>
+        <w:rPr>
+          <w:lang w:val="es-ES"/>
+        </w:rPr>
+        <w:t xml:space="preserve"> = 45º. </w:t>
+      </w:r>
+      <w:r>
+        <w:rPr>
+          <w:i/>
+          <w:lang w:val="es-ES"/>
+        </w:rPr>
+        <w:t>θ</w:t>
+      </w:r>
+      <w:r>
+        <w:rPr>
+          <w:lang w:val="es-ES"/>
+        </w:rPr>
+        <w:t xml:space="preserve"> = 45º.</w:t>
       </w:r>
       <w:r>
         <w:rPr>
@@ -249,57 +328,15 @@
       </w:pPr>
       <w:r>
         <w:rPr>
-          <w:i/>
-          <w:lang w:val="es-ES"/>
-        </w:rPr>
-        <w:t>φ</w:t>
-      </w:r>
-      <w:r>
-        <w:rPr>
-          <w:lang w:val="es-ES"/>
-        </w:rPr>
-        <w:t xml:space="preserve"> = 0º, </w:t>
-      </w:r>
-      <w:r>
-        <w:rPr>
-          <w:i/>
-          <w:lang w:val="es-ES"/>
-        </w:rPr>
-        <w:t>φ</w:t>
-      </w:r>
-      <w:r>
-        <w:rPr>
-          <w:lang w:val="es-ES"/>
-        </w:rPr>
-        <w:t xml:space="preserve"> = 45º. </w:t>
-      </w:r>
-      <w:r>
-        <w:rPr>
-          <w:i/>
-          <w:lang w:val="es-ES"/>
-        </w:rPr>
-        <w:t>θ</w:t>
-      </w:r>
-      <w:r>
-        <w:rPr>
-          <w:lang w:val="es-ES"/>
-        </w:rPr>
-        <w:t xml:space="preserve"> = 45º.</w:t>
-      </w:r>
-      <w:r>
-        <w:rPr>
-          <w:lang w:val="es-ES"/>
-        </w:rPr>
-        <w:t xml:space="preserve"> </w:t>
+          <w:lang w:val="es-ES"/>
+        </w:rPr>
+        <w:t>Cantidad de sensores: 2, 5, 10, 20, 50.</w:t>
       </w:r>
     </w:p>
     <w:p>
       <w:pPr>
         <w:pStyle w:val="Sinespaciado"/>
-        <w:ind w:left="644" w:firstLine="0"/>
-        <w:rPr>
-          <w:sz w:val="8"/>
-          <w:szCs w:val="8"/>
+        <w:rPr>
           <w:lang w:val="es-ES"/>
         </w:rPr>
       </w:pPr>
@@ -307,10 +344,6 @@
     <w:p>
       <w:pPr>
         <w:pStyle w:val="Sinespaciado"/>
-        <w:numPr>
-          <w:ilvl w:val="0"/>
-          <w:numId w:val="1"/>
-        </w:numPr>
         <w:rPr>
           <w:lang w:val="es-ES"/>
         </w:rPr>
@@ -319,35 +352,27 @@
         <w:rPr>
           <w:lang w:val="es-ES"/>
         </w:rPr>
-        <w:t>Cantidad de sensores: 2, 5, 10, 20, 50.</w:t>
-      </w:r>
-    </w:p>
-    <w:p>
-      <w:pPr>
-        <w:pStyle w:val="Sinespaciado"/>
-        <w:rPr>
-          <w:lang w:val="es-ES"/>
-        </w:rPr>
-      </w:pPr>
-    </w:p>
-    <w:p>
-      <w:pPr>
-        <w:pStyle w:val="Sinespaciado"/>
-        <w:rPr>
-          <w:lang w:val="es-ES"/>
-        </w:rPr>
-      </w:pPr>
-      <w:r>
-        <w:rPr>
-          <w:lang w:val="es-ES"/>
-        </w:rPr>
-        <w:t>Este caso difiere con el caso 1 en la distinta carga de batería de los sensores. En este caso, la carga de la batería de cada nodo se decidirá aleatoriamente (variable aleatoria uniforme)</w:t>
-      </w:r>
-      <w:r>
-        <w:rPr>
-          <w:lang w:val="es-ES"/>
-        </w:rPr>
-        <w:t xml:space="preserve"> en el intervalo [0.2, 1], con media igual a 0.6. Este escenario es mucho más realista que el del caso 1, pues es muy difícil garantizar</w:t>
+        <w:t xml:space="preserve">Este caso difiere con el caso 1 en la distinta carga de batería de los sensores. En este caso, la carga de la batería de cada nodo se decidirá aleatoriamente </w:t>
+      </w:r>
+      <w:bookmarkStart w:id="0" w:name="_GoBack"/>
+      <w:r>
+        <w:rPr>
+          <w:lang w:val="es-ES"/>
+        </w:rPr>
+        <w:t>(variable aleatoria uniforme)</w:t>
+      </w:r>
+      <w:r>
+        <w:rPr>
+          <w:lang w:val="es-ES"/>
+        </w:rPr>
+        <w:t xml:space="preserve"> en el intervalo [0.2, 1], con media igual a 0.6.</w:t>
+      </w:r>
+      <w:bookmarkEnd w:id="0"/>
+      <w:r>
+        <w:rPr>
+          <w:lang w:val="es-ES"/>
+        </w:rPr>
+        <w:t xml:space="preserve"> Este escenario es mucho más realista que el del caso 1, pues es muy difícil garantizar</w:t>
       </w:r>
       <w:r>
         <w:rPr>
@@ -13653,8 +13678,6 @@
           <w:lang w:val="es-ES"/>
         </w:rPr>
       </w:pPr>
-      <w:bookmarkStart w:id="0" w:name="_GoBack"/>
-      <w:bookmarkEnd w:id="0"/>
     </w:p>
     <w:p>
       <w:pPr>
@@ -13721,7 +13744,7 @@
         <v:path o:extrusionok="f" gradientshapeok="t" o:connecttype="rect"/>
         <o:lock v:ext="edit" aspectratio="t"/>
       </v:shapetype>
-      <v:shape id="_x0000_i1061" type="#_x0000_t75" style="width:11.25pt;height:11.25pt" o:bullet="t">
+      <v:shape id="_x0000_i1038" type="#_x0000_t75" style="width:11.25pt;height:11.25pt" o:bullet="t">
         <v:imagedata r:id="rId1" o:title="mso4DE5"/>
       </v:shape>
     </w:pict>

</xml_diff>

<commit_message>
Casi acabado el cuarto caso de estudio
</commit_message>
<xml_diff>
--- a/Proyecto/Casos de estudio 3.docx
+++ b/Proyecto/Casos de estudio 3.docx
@@ -352,27 +352,13 @@
         <w:rPr>
           <w:lang w:val="es-ES"/>
         </w:rPr>
-        <w:t xml:space="preserve">Este caso difiere con el caso 1 en la distinta carga de batería de los sensores. En este caso, la carga de la batería de cada nodo se decidirá aleatoriamente </w:t>
-      </w:r>
-      <w:bookmarkStart w:id="0" w:name="_GoBack"/>
-      <w:r>
-        <w:rPr>
-          <w:lang w:val="es-ES"/>
-        </w:rPr>
-        <w:t>(variable aleatoria uniforme)</w:t>
-      </w:r>
-      <w:r>
-        <w:rPr>
-          <w:lang w:val="es-ES"/>
-        </w:rPr>
-        <w:t xml:space="preserve"> en el intervalo [0.2, 1], con media igual a 0.6.</w:t>
-      </w:r>
-      <w:bookmarkEnd w:id="0"/>
-      <w:r>
-        <w:rPr>
-          <w:lang w:val="es-ES"/>
-        </w:rPr>
-        <w:t xml:space="preserve"> Este escenario es mucho más realista que el del caso 1, pues es muy difícil garantizar</w:t>
+        <w:t>Este caso difiere con el caso 1 en la distinta carga de batería de los sensores. En este caso, la carga de la batería de cada nodo se decidirá aleatoriamente (variable aleatoria uniforme)</w:t>
+      </w:r>
+      <w:r>
+        <w:rPr>
+          <w:lang w:val="es-ES"/>
+        </w:rPr>
+        <w:t xml:space="preserve"> en el intervalo [0.2, 1], con media igual a 0.6. Este escenario es mucho más realista que el del caso 1, pues es muy difícil garantizar</w:t>
       </w:r>
       <w:r>
         <w:rPr>
@@ -666,7 +652,18 @@
           <w:szCs w:val="20"/>
           <w:lang w:val="es-ES" w:eastAsia="es-ES"/>
         </w:rPr>
-        <w:t xml:space="preserve"> = (º)   Fig. XXX1. Caso </w:t>
+        <w:t xml:space="preserve"> = (º)   Fig.</w:t>
+      </w:r>
+      <w:bookmarkStart w:id="0" w:name="_GoBack"/>
+      <w:bookmarkEnd w:id="0"/>
+      <w:r>
+        <w:rPr>
+          <w:noProof/>
+          <w:sz w:val="20"/>
+          <w:szCs w:val="20"/>
+          <w:lang w:val="es-ES" w:eastAsia="es-ES"/>
+        </w:rPr>
+        <w:t xml:space="preserve">. Caso </w:t>
       </w:r>
       <w:r>
         <w:rPr>
@@ -937,7 +934,7 @@
           <w:szCs w:val="20"/>
           <w:lang w:val="es-ES" w:eastAsia="es-ES"/>
         </w:rPr>
-        <w:t xml:space="preserve"> = (º)   Fig. XXX1. Caso 3, 5 sensores, antenas dipolo. </w:t>
+        <w:t xml:space="preserve"> = (º)   Fig.. Caso 3, 5 sensores, antenas dipolo. </w:t>
       </w:r>
       <w:r>
         <w:rPr>
@@ -1219,7 +1216,7 @@
           <w:szCs w:val="20"/>
           <w:lang w:val="es-ES" w:eastAsia="es-ES"/>
         </w:rPr>
-        <w:t xml:space="preserve"> = (º)   Fig. XXX1. Caso </w:t>
+        <w:t xml:space="preserve"> = (º)   Fig.. Caso </w:t>
       </w:r>
       <w:r>
         <w:rPr>
@@ -13744,7 +13741,7 @@
         <v:path o:extrusionok="f" gradientshapeok="t" o:connecttype="rect"/>
         <o:lock v:ext="edit" aspectratio="t"/>
       </v:shapetype>
-      <v:shape id="_x0000_i1038" type="#_x0000_t75" style="width:11.25pt;height:11.25pt" o:bullet="t">
+      <v:shape id="_x0000_i1037" type="#_x0000_t75" style="width:11.25pt;height:11.25pt" o:bullet="t">
         <v:imagedata r:id="rId1" o:title="mso4DE5"/>
       </v:shape>
     </w:pict>

</xml_diff>